<commit_message>
Ponto 1 feito e ferramentaas a fazer Bruno falta fazer o 4
</commit_message>
<xml_diff>
--- a/Relatório Final.docx
+++ b/Relatório Final.docx
@@ -669,7 +669,6 @@
       </w:pPr>
     </w:p>
     <w:p/>
-    <w:p/>
     <w:p>
       <w:pPr>
         <w:tabs>
@@ -779,13 +778,6 @@
           <w:szCs w:val="22"/>
         </w:rPr>
         <w:tab/>
-      </w:r>
-      <w:r>
-        <w:rPr>
-          <w:rFonts w:ascii="Arial" w:hAnsi="Arial" w:cs="Arial"/>
-          <w:sz w:val="22"/>
-          <w:szCs w:val="22"/>
-        </w:rPr>
         <w:t>Rafael Nunes do Carmo</w:t>
       </w:r>
     </w:p>
@@ -897,13 +889,6 @@
           <w:szCs w:val="22"/>
         </w:rPr>
         <w:tab/>
-      </w:r>
-      <w:r>
-        <w:rPr>
-          <w:rFonts w:ascii="Arial" w:hAnsi="Arial" w:cs="Arial"/>
-          <w:sz w:val="22"/>
-          <w:szCs w:val="22"/>
-        </w:rPr>
         <w:t>Miguel Martins</w:t>
       </w:r>
     </w:p>
@@ -2579,7 +2564,13 @@
         <w:ind w:firstLine="708"/>
       </w:pPr>
       <w:r>
-        <w:t xml:space="preserve">Neste relatório será apresentada toda a elaboração, desde o planeamento à concessão do projeto de aptidão profissional desenvolvido neste ano letivo de 2017/2018, </w:t>
+        <w:t>Neste relatório será apresentada toda a elaboração, desde o planeamento à concessão do projeto de aptidão profissional</w:t>
+      </w:r>
+      <w:r>
+        <w:t>,</w:t>
+      </w:r>
+      <w:r>
+        <w:t xml:space="preserve"> desenvolvido neste ano letivo de 2017/2018, </w:t>
       </w:r>
       <w:r>
         <w:t>n</w:t>
@@ -2591,16 +2582,16 @@
         <w:t>â</w:t>
       </w:r>
       <w:r>
-        <w:t>mbito do término do curso de</w:t>
+        <w:t>mbito do término do curso Profissional</w:t>
       </w:r>
       <w:r>
         <w:t xml:space="preserve"> Técnico de</w:t>
       </w:r>
       <w:r>
-        <w:t xml:space="preserve"> Gestão e Programação de Sistemas Informáticos, com o objetivo criar uma aplicação para aplicar o que foi aprendido ao longo do curso</w:t>
-      </w:r>
-      <w:r>
-        <w:t>.</w:t>
+        <w:t xml:space="preserve"> Gestão e Programação de Sistemas Informáticos, com o objetivo criar uma aplicação </w:t>
+      </w:r>
+      <w:r>
+        <w:t>onde utilizamos o que foi aprendido ao longo do curso.</w:t>
       </w:r>
     </w:p>
     <w:p>
@@ -2624,7 +2615,13 @@
       </w:r>
       <w:proofErr w:type="gramEnd"/>
       <w:r>
-        <w:t xml:space="preserve"> utilizados bem como as técnicas e os métodos escolhidos para o desenvolvimento deste projeto.</w:t>
+        <w:t xml:space="preserve"> util</w:t>
+      </w:r>
+      <w:r>
+        <w:t>izados bem como as técnicas e</w:t>
+      </w:r>
+      <w:r>
+        <w:t xml:space="preserve"> métodos escolhidos para o desenvolvimento deste projeto.</w:t>
       </w:r>
     </w:p>
     <w:p>
@@ -2664,14 +2661,40 @@
         <w:t>,</w:t>
       </w:r>
       <w:r>
-        <w:t xml:space="preserve"> com ideia de inovação, o que traria novas técnicas à programação base aprendida.</w:t>
-      </w:r>
-    </w:p>
-    <w:p>
+        <w:t xml:space="preserve"> com ideia de inovação, </w:t>
+      </w:r>
+      <w:r>
+        <w:t>com o intuito de aprender</w:t>
+      </w:r>
+      <w:r>
+        <w:t xml:space="preserve"> novas técnicas</w:t>
+      </w:r>
+      <w:r>
+        <w:t xml:space="preserve"> e linguagens</w:t>
+      </w:r>
       <w:r>
         <w:t xml:space="preserve"> </w:t>
       </w:r>
       <w:r>
+        <w:t>de</w:t>
+      </w:r>
+      <w:r>
+        <w:t xml:space="preserve"> programação </w:t>
+      </w:r>
+      <w:r>
+        <w:t>e explorar um pouco o mundo das redes de computador.</w:t>
+      </w:r>
+    </w:p>
+    <w:p>
+      <w:pPr>
+        <w:ind w:firstLine="708"/>
+      </w:pPr>
+    </w:p>
+    <w:p>
+      <w:r>
+        <w:t xml:space="preserve"> </w:t>
+      </w:r>
+      <w:r>
         <w:tab/>
       </w:r>
       <w:r>
@@ -2681,25 +2704,29 @@
         <w:t>projeto</w:t>
       </w:r>
       <w:r>
-        <w:t xml:space="preserve"> engloba diversas disciplinas e módulos le</w:t>
-      </w:r>
-      <w:r>
-        <w:t>cionados durante os períodos le</w:t>
-      </w:r>
-      <w:r>
-        <w:t>tivos</w:t>
-      </w:r>
-      <w:r>
-        <w:t xml:space="preserve"> o que ajudou a completar de certa forma</w:t>
-      </w:r>
-      <w:r>
-        <w:t xml:space="preserve"> o </w:t>
-      </w:r>
-      <w:r>
-        <w:t>projeto</w:t>
-      </w:r>
-      <w:r>
-        <w:t>.</w:t>
+        <w:t xml:space="preserve"> engloba diversos temas lecionados nas</w:t>
+      </w:r>
+      <w:r>
+        <w:t xml:space="preserve"> disciplinas</w:t>
+      </w:r>
+      <w:r>
+        <w:t xml:space="preserve"> do curso como, bases de dados e criação de páginas web. </w:t>
+      </w:r>
+      <w:proofErr w:type="gramStart"/>
+      <w:r>
+        <w:t>Engloba</w:t>
+      </w:r>
+      <w:proofErr w:type="gramEnd"/>
+      <w:r>
+        <w:t xml:space="preserve"> também </w:t>
+      </w:r>
+      <w:proofErr w:type="gramStart"/>
+      <w:r>
+        <w:t>temas</w:t>
+      </w:r>
+      <w:proofErr w:type="gramEnd"/>
+      <w:r>
+        <w:t xml:space="preserve"> menos falados no curso que requereram um pouco de investigação e aprendizagem individual, como JSON, JQUERY, C#, AJAX e o funcionamento de uma camara IP.</w:t>
       </w:r>
     </w:p>
     <w:p/>
@@ -2739,30 +2766,197 @@
       </w:pPr>
       <w:bookmarkStart w:id="3" w:name="_Toc515627915"/>
       <w:r>
-        <w:lastRenderedPageBreak/>
         <w:t xml:space="preserve">1.1 </w:t>
       </w:r>
+      <w:r>
+        <w:t>Objetivos</w:t>
+      </w:r>
+      <w:bookmarkEnd w:id="3"/>
+    </w:p>
+    <w:p/>
+    <w:p/>
+    <w:p>
+      <w:pPr>
+        <w:ind w:firstLine="708"/>
+      </w:pPr>
+      <w:r>
+        <w:t>O objetivo principal</w:t>
+      </w:r>
+      <w:r>
+        <w:t xml:space="preserve"> do projeto</w:t>
+      </w:r>
+      <w:r>
+        <w:t xml:space="preserve"> </w:t>
+      </w:r>
+      <w:r>
+        <w:t xml:space="preserve">é </w:t>
+      </w:r>
+      <w:r>
+        <w:t xml:space="preserve">facilitar e possibilitar </w:t>
+      </w:r>
+      <w:r>
+        <w:t>todas as pessoas de</w:t>
+      </w:r>
+      <w:r>
+        <w:t xml:space="preserve"> ter um sistema mínimo de segurança, seja em casa, no trabalho, ou em qualquer outro local.</w:t>
+      </w:r>
+      <w:r>
+        <w:t xml:space="preserve"> Que seja acessível e também fiável.</w:t>
+      </w:r>
+    </w:p>
+    <w:p>
+      <w:pPr>
+        <w:ind w:firstLine="708"/>
+      </w:pPr>
+    </w:p>
+    <w:p>
+      <w:pPr>
+        <w:ind w:firstLine="708"/>
+      </w:pPr>
+      <w:r>
+        <w:t>Esta aplicação torna possível uma vigilância de acesso rá</w:t>
+      </w:r>
+      <w:r>
+        <w:t>pido com fiabilidade, eficácia e segurança,</w:t>
+      </w:r>
+      <w:r>
+        <w:t xml:space="preserve"> </w:t>
+      </w:r>
+      <w:r>
+        <w:t xml:space="preserve">incluindo </w:t>
+      </w:r>
+      <w:r>
+        <w:t xml:space="preserve">um </w:t>
+      </w:r>
+      <w:proofErr w:type="gramStart"/>
+      <w:r>
+        <w:t>design</w:t>
+      </w:r>
+      <w:proofErr w:type="gramEnd"/>
+      <w:r>
+        <w:t xml:space="preserve"> apelativo e </w:t>
+      </w:r>
+      <w:r>
+        <w:t>simples</w:t>
+      </w:r>
+      <w:r>
+        <w:t xml:space="preserve">, esta aplicação pode ter variados usos desde vigiar o seu animal doméstico, o seu </w:t>
+      </w:r>
+      <w:r>
+        <w:t>bebé</w:t>
+      </w:r>
+      <w:r>
+        <w:t>, a vigiar e agendar gravações da sua garagem, da sua casa ou do seu local de trabalho.</w:t>
+      </w:r>
+    </w:p>
+    <w:p/>
+    <w:p>
+      <w:pPr>
+        <w:ind w:firstLine="708"/>
+      </w:pPr>
+      <w:r>
+        <w:t xml:space="preserve">Toda esta aplicação com um suporte na web, um </w:t>
+      </w:r>
+      <w:proofErr w:type="gramStart"/>
+      <w:r>
+        <w:rPr>
+          <w:i/>
+        </w:rPr>
+        <w:t>website</w:t>
+      </w:r>
+      <w:proofErr w:type="gramEnd"/>
+      <w:r>
+        <w:t xml:space="preserve"> onde o utilizador pode navegar e encontrar informação acerca da aplicação.</w:t>
+      </w:r>
+      <w:r>
+        <w:t xml:space="preserve"> Onde pode também encontrar ajuda para configurar a sua camara IP, e consultar gravações.</w:t>
+      </w:r>
+    </w:p>
+    <w:p/>
+    <w:p/>
+    <w:p/>
+    <w:p/>
+    <w:p>
+      <w:pPr>
+        <w:ind w:left="708" w:hanging="708"/>
+      </w:pPr>
+    </w:p>
+    <w:p>
+      <w:pPr>
+        <w:ind w:left="708" w:hanging="708"/>
+      </w:pPr>
+    </w:p>
+    <w:p>
+      <w:pPr>
+        <w:ind w:left="708" w:hanging="708"/>
+      </w:pPr>
+    </w:p>
+    <w:p>
+      <w:pPr>
+        <w:pStyle w:val="Cabealho2"/>
+      </w:pPr>
+      <w:bookmarkStart w:id="4" w:name="_Toc515627916"/>
+      <w:r>
+        <w:t xml:space="preserve">1.2 </w:t>
+      </w:r>
+      <w:r>
+        <w:t>Fundamentação do projeto</w:t>
+      </w:r>
+      <w:bookmarkEnd w:id="4"/>
+    </w:p>
+    <w:p/>
+    <w:p>
+      <w:pPr>
+        <w:ind w:firstLine="708"/>
+      </w:pPr>
+      <w:r>
+        <w:t xml:space="preserve">Para responder aos </w:t>
+      </w:r>
       <w:proofErr w:type="spellStart"/>
       <w:r>
-        <w:t>Objetivos</w:t>
-      </w:r>
-      <w:bookmarkEnd w:id="3"/>
+        <w:t>objectivos</w:t>
+      </w:r>
       <w:proofErr w:type="spellEnd"/>
-    </w:p>
-    <w:p/>
-    <w:p/>
+      <w:r>
+        <w:t xml:space="preserve"> propostos foi criada uma aplicação de computador que permite ao utilizador gerir a sua </w:t>
+      </w:r>
+      <w:proofErr w:type="spellStart"/>
+      <w:r>
+        <w:t>CamaraIP</w:t>
+      </w:r>
+      <w:proofErr w:type="spellEnd"/>
+      <w:r>
+        <w:t>, alterar o seu nome e palavra-passe.</w:t>
+      </w:r>
+    </w:p>
     <w:p>
       <w:pPr>
         <w:ind w:firstLine="708"/>
       </w:pPr>
       <w:r>
-        <w:t xml:space="preserve">O objetivo principal </w:t>
-      </w:r>
-      <w:r>
-        <w:t xml:space="preserve">é </w:t>
-      </w:r>
-      <w:r>
-        <w:t>facilitar e possibilitar qualquer um de ter um sistema mínimo de segurança em qualquer lugar, seja em casa, no trabalho, ou em qualquer outro local.</w:t>
+        <w:t xml:space="preserve">Permite visualizar em tempo real a imagem da camara em diferentes resoluções e utilizar as suas funcionalidades como, movimentar a camara (esquerda, direita, baixo, cima), permite agendar gravações, fazer </w:t>
+      </w:r>
+      <w:proofErr w:type="gramStart"/>
+      <w:r>
+        <w:rPr>
+          <w:i/>
+        </w:rPr>
+        <w:t>backups</w:t>
+      </w:r>
+      <w:proofErr w:type="gramEnd"/>
+      <w:r>
+        <w:t xml:space="preserve">, consultar as gravações </w:t>
+      </w:r>
+      <w:proofErr w:type="spellStart"/>
+      <w:r>
+        <w:t>efectuadas</w:t>
+      </w:r>
+      <w:proofErr w:type="spellEnd"/>
+      <w:r>
+        <w:t>, configurar alarme</w:t>
+      </w:r>
+      <w:r>
+        <w:t>, interagir em tempo real como ouvir e falar através da camara (se tiver suporte para tal).</w:t>
       </w:r>
     </w:p>
     <w:p>
@@ -2770,141 +2964,51 @@
         <w:ind w:firstLine="708"/>
       </w:pPr>
       <w:r>
-        <w:t>Esta aplicação torna possível uma vigilância de acesso rá</w:t>
-      </w:r>
-      <w:r>
-        <w:t>pido com fiabilidade e eficácia,</w:t>
+        <w:t xml:space="preserve">Foi criado um </w:t>
+      </w:r>
+      <w:proofErr w:type="gramStart"/>
+      <w:r>
+        <w:rPr>
+          <w:i/>
+        </w:rPr>
+        <w:t>website</w:t>
+      </w:r>
+      <w:proofErr w:type="gramEnd"/>
+      <w:r>
+        <w:t xml:space="preserve"> para ajudar o utilizador com um “passo-a-passo”</w:t>
       </w:r>
       <w:r>
         <w:t xml:space="preserve"> </w:t>
       </w:r>
       <w:r>
-        <w:t xml:space="preserve">incluindo </w:t>
-      </w:r>
-      <w:r>
-        <w:t xml:space="preserve">um </w:t>
+        <w:t xml:space="preserve">para instalar a camara na sua rede. O </w:t>
       </w:r>
       <w:proofErr w:type="gramStart"/>
       <w:r>
-        <w:t>design</w:t>
+        <w:rPr>
+          <w:i/>
+        </w:rPr>
+        <w:t>website</w:t>
       </w:r>
       <w:proofErr w:type="gramEnd"/>
       <w:r>
-        <w:t xml:space="preserve"> apelativo e funcional, esta aplicação pode ter variados usos desde vigiar o seu animal doméstico, o seu </w:t>
-      </w:r>
-      <w:r>
-        <w:t>bebé</w:t>
-      </w:r>
-      <w:r>
-        <w:t>, a vigiar e agendar gravações da sua garagem, da sua casa ou do seu local de trabalho.</w:t>
-      </w:r>
-    </w:p>
-    <w:p/>
-    <w:p>
-      <w:pPr>
-        <w:ind w:firstLine="708"/>
-      </w:pPr>
-      <w:r>
-        <w:t xml:space="preserve">Toda esta aplicação com um suporte na web, um </w:t>
-      </w:r>
-      <w:proofErr w:type="gramStart"/>
-      <w:r>
-        <w:rPr>
-          <w:i/>
-        </w:rPr>
-        <w:t>website</w:t>
-      </w:r>
-      <w:proofErr w:type="gramEnd"/>
-      <w:r>
-        <w:t xml:space="preserve"> onde o utilizador pode navegar e encontrar informação acerca da aplicação.</w:t>
-      </w:r>
-    </w:p>
-    <w:p/>
-    <w:p/>
-    <w:p/>
-    <w:p/>
-    <w:p>
-      <w:pPr>
-        <w:ind w:left="708" w:hanging="708"/>
-      </w:pPr>
-    </w:p>
-    <w:p>
-      <w:pPr>
-        <w:ind w:left="708" w:hanging="708"/>
-      </w:pPr>
-    </w:p>
-    <w:p>
-      <w:pPr>
-        <w:ind w:left="708" w:hanging="708"/>
-      </w:pPr>
-    </w:p>
-    <w:p>
-      <w:pPr>
-        <w:pStyle w:val="Cabealho2"/>
-      </w:pPr>
-      <w:bookmarkStart w:id="4" w:name="_Toc515627916"/>
-      <w:r>
-        <w:t xml:space="preserve">1.2 </w:t>
-      </w:r>
-      <w:r>
-        <w:t xml:space="preserve">Fundamentação do </w:t>
+        <w:t xml:space="preserve"> conta também com a apresentação da equipa que desenvolve este </w:t>
       </w:r>
       <w:proofErr w:type="spellStart"/>
       <w:r>
-        <w:t>projeto</w:t>
-      </w:r>
-      <w:bookmarkEnd w:id="4"/>
+        <w:t>projecto</w:t>
+      </w:r>
       <w:proofErr w:type="spellEnd"/>
-    </w:p>
-    <w:p/>
-    <w:p>
-      <w:pPr>
-        <w:ind w:firstLine="708"/>
-      </w:pPr>
-    </w:p>
-    <w:p>
-      <w:pPr>
-        <w:ind w:firstLine="708"/>
-      </w:pPr>
-      <w:r>
-        <w:t xml:space="preserve">A camara utilizada foi uma </w:t>
+      <w:r>
+        <w:t xml:space="preserve">, a apresentação do produto e pode também consultar as suas gravações </w:t>
       </w:r>
       <w:proofErr w:type="spellStart"/>
       <w:r>
-        <w:t>Sricam</w:t>
+        <w:t>efectuadas</w:t>
       </w:r>
       <w:proofErr w:type="spellEnd"/>
       <w:r>
-        <w:t xml:space="preserve"> SP012, com suporte do protocolo ONVIF, protocolo este que é universal e trata das funcionalidades da camara como ouvir som e falar a partir de um microfone, movimentar para cima, baixo, esquerda e direita, ativar ou desativar a visão noturna, ativar ou desativar o alarme.</w:t>
-      </w:r>
-    </w:p>
-    <w:p/>
-    <w:p>
-      <w:pPr>
-        <w:ind w:firstLine="708"/>
-      </w:pPr>
-      <w:r>
-        <w:t xml:space="preserve">Para registar os utilizadores e os seus dados foi implementada uma base de dados em </w:t>
-      </w:r>
-      <w:proofErr w:type="spellStart"/>
-      <w:r>
-        <w:rPr>
-          <w:i/>
-        </w:rPr>
-        <w:t>MySQL</w:t>
-      </w:r>
-      <w:proofErr w:type="spellEnd"/>
-      <w:r>
-        <w:t xml:space="preserve">, que também controla </w:t>
-      </w:r>
-      <w:r>
-        <w:t>registos</w:t>
-      </w:r>
-      <w:r>
-        <w:t>, gravações, datas de gravações,</w:t>
-      </w:r>
-      <w:r>
-        <w:t xml:space="preserve"> alarme, e a conta dos próprios utilizadores.</w:t>
+        <w:t xml:space="preserve"> e configurar o alarme.</w:t>
       </w:r>
     </w:p>
     <w:p>
@@ -2957,60 +3061,6 @@
         <w:tab/>
       </w:r>
     </w:p>
-    <w:p>
-      <w:pPr>
-        <w:ind w:firstLine="708"/>
-      </w:pPr>
-      <w:r>
-        <w:t xml:space="preserve">O </w:t>
-      </w:r>
-      <w:proofErr w:type="gramStart"/>
-      <w:r>
-        <w:rPr>
-          <w:i/>
-        </w:rPr>
-        <w:t>website</w:t>
-      </w:r>
-      <w:proofErr w:type="gramEnd"/>
-      <w:r>
-        <w:t xml:space="preserve"> consiste como ponto de contato do</w:t>
-      </w:r>
-      <w:r>
-        <w:t xml:space="preserve"> utilizador</w:t>
-      </w:r>
-      <w:r>
-        <w:t xml:space="preserve"> com</w:t>
-      </w:r>
-      <w:r>
-        <w:t xml:space="preserve"> </w:t>
-      </w:r>
-      <w:r>
-        <w:t>a empresa ‘</w:t>
-      </w:r>
-      <w:proofErr w:type="spellStart"/>
-      <w:r>
-        <w:rPr>
-          <w:i/>
-        </w:rPr>
-        <w:t>Vigillance</w:t>
-      </w:r>
-      <w:proofErr w:type="spellEnd"/>
-      <w:r>
-        <w:t>’</w:t>
-      </w:r>
-      <w:r>
-        <w:t>, dando uma breve</w:t>
-      </w:r>
-      <w:r>
-        <w:t xml:space="preserve"> noção do projeto elabora</w:t>
-      </w:r>
-      <w:r>
-        <w:t>do</w:t>
-      </w:r>
-      <w:r>
-        <w:t>, com objetivo de construir reputação e obter clientes.</w:t>
-      </w:r>
-    </w:p>
     <w:p/>
     <w:p/>
     <w:p/>
@@ -3043,7 +3093,6 @@
     </w:p>
     <w:p>
       <w:r>
-        <w:lastRenderedPageBreak/>
         <w:t xml:space="preserve">ABREVIAÇÕES UTILIZADAS </w:t>
       </w:r>
     </w:p>
@@ -3514,39 +3563,32 @@
         <w:pStyle w:val="Cabealho1"/>
       </w:pPr>
       <w:bookmarkStart w:id="5" w:name="_Toc515627917"/>
-      <w:bookmarkStart w:id="6" w:name="_GoBack"/>
+      <w:r>
+        <w:t>2.</w:t>
+      </w:r>
+      <w:r>
+        <w:t>Planificação do trabalho</w:t>
+      </w:r>
+      <w:bookmarkEnd w:id="5"/>
+    </w:p>
+    <w:p/>
+    <w:p>
+      <w:r>
+        <w:tab/>
+      </w:r>
+    </w:p>
+    <w:p>
+      <w:pPr>
+        <w:pStyle w:val="Cabealho2"/>
+      </w:pPr>
+      <w:bookmarkStart w:id="6" w:name="_Toc515627918"/>
+      <w:r>
+        <w:t xml:space="preserve">2.1 </w:t>
+      </w:r>
+      <w:r>
+        <w:t>Fases do projeto</w:t>
+      </w:r>
       <w:bookmarkEnd w:id="6"/>
-      <w:r>
-        <w:t>2.</w:t>
-      </w:r>
-      <w:r>
-        <w:t>Planificação do trabalho</w:t>
-      </w:r>
-      <w:bookmarkEnd w:id="5"/>
-    </w:p>
-    <w:p/>
-    <w:p>
-      <w:r>
-        <w:tab/>
-      </w:r>
-    </w:p>
-    <w:p>
-      <w:pPr>
-        <w:pStyle w:val="Cabealho2"/>
-      </w:pPr>
-      <w:bookmarkStart w:id="7" w:name="_Toc515627918"/>
-      <w:r>
-        <w:t xml:space="preserve">2.1 </w:t>
-      </w:r>
-      <w:r>
-        <w:t xml:space="preserve">Fases do </w:t>
-      </w:r>
-      <w:proofErr w:type="spellStart"/>
-      <w:r>
-        <w:t>projeto</w:t>
-      </w:r>
-      <w:bookmarkEnd w:id="7"/>
-      <w:proofErr w:type="spellEnd"/>
     </w:p>
     <w:p>
       <w:r>
@@ -3656,14 +3698,14 @@
       <w:pPr>
         <w:pStyle w:val="Cabealho2"/>
       </w:pPr>
-      <w:bookmarkStart w:id="8" w:name="_Toc515627919"/>
+      <w:bookmarkStart w:id="7" w:name="_Toc515627919"/>
       <w:r>
         <w:t xml:space="preserve">2.2 </w:t>
       </w:r>
       <w:r>
         <w:t>Calendarização</w:t>
       </w:r>
-      <w:bookmarkEnd w:id="8"/>
+      <w:bookmarkEnd w:id="7"/>
     </w:p>
     <w:p/>
     <w:p>
@@ -3738,16 +3780,8 @@
                               <w:rPr>
                                 <w:sz w:val="16"/>
                               </w:rPr>
-                              <w:t xml:space="preserve">do </w:t>
+                              <w:t>do projeto</w:t>
                             </w:r>
-                            <w:proofErr w:type="spellStart"/>
-                            <w:r>
-                              <w:rPr>
-                                <w:sz w:val="16"/>
-                              </w:rPr>
-                              <w:t>projeto</w:t>
-                            </w:r>
-                            <w:proofErr w:type="spellEnd"/>
                           </w:p>
                           <w:p/>
                           <w:p/>
@@ -3793,16 +3827,8 @@
                         <w:rPr>
                           <w:sz w:val="16"/>
                         </w:rPr>
-                        <w:t xml:space="preserve">do </w:t>
+                        <w:t>do projeto</w:t>
                       </w:r>
-                      <w:proofErr w:type="spellStart"/>
-                      <w:r>
-                        <w:rPr>
-                          <w:sz w:val="16"/>
-                        </w:rPr>
-                        <w:t>projeto</w:t>
-                      </w:r>
-                      <w:proofErr w:type="spellEnd"/>
                     </w:p>
                     <w:p/>
                     <w:p/>
@@ -3874,27 +3900,11 @@
     <w:p>
       <w:r>
         <w:tab/>
-        <w:t xml:space="preserve">Durante a realização do </w:t>
-      </w:r>
-      <w:proofErr w:type="spellStart"/>
-      <w:r>
-        <w:t>projeto</w:t>
-      </w:r>
-      <w:proofErr w:type="spellEnd"/>
-      <w:r>
-        <w:t xml:space="preserve">, foi feito a divisão de tarefas entre os autores do </w:t>
-      </w:r>
-      <w:proofErr w:type="spellStart"/>
-      <w:r>
-        <w:t>projeto</w:t>
-      </w:r>
-      <w:proofErr w:type="spellEnd"/>
-      <w:r>
-        <w:t>.</w:t>
-      </w:r>
-    </w:p>
-    <w:p>
-      <w:bookmarkStart w:id="9" w:name="_Toc515627920"/>
+        <w:t>Durante a realização do projeto, foi feito a divisão de tarefas entre os autores do projeto.</w:t>
+      </w:r>
+    </w:p>
+    <w:p>
+      <w:bookmarkStart w:id="8" w:name="_Toc515627920"/>
     </w:p>
     <w:p/>
     <w:p/>
@@ -3933,7 +3943,7 @@
       <w:r>
         <w:t>Ferramentas utilizadas</w:t>
       </w:r>
-      <w:bookmarkEnd w:id="9"/>
+      <w:bookmarkEnd w:id="8"/>
       <w:r>
         <w:t xml:space="preserve"> </w:t>
       </w:r>
@@ -3945,59 +3955,49 @@
         <w:ind w:firstLine="708"/>
       </w:pPr>
       <w:r>
-        <w:t xml:space="preserve">A aplicação de computador está desenvolvida em C#, que é uma linguagem de programação orientada a </w:t>
+        <w:t>A aplicação de computador está desenvolvida em C#, que é uma linguagem de programação orientada a objetos, uma vertente de C++ aprendido no 10º ano.</w:t>
+      </w:r>
+    </w:p>
+    <w:p>
+      <w:pPr>
+        <w:ind w:firstLine="708"/>
+      </w:pPr>
+    </w:p>
+    <w:p>
+      <w:pPr>
+        <w:ind w:firstLine="708"/>
+      </w:pPr>
+      <w:r>
+        <w:t xml:space="preserve">Escolhemos o </w:t>
+      </w:r>
+      <w:r>
+        <w:rPr>
+          <w:i/>
+        </w:rPr>
+        <w:t xml:space="preserve">Visual </w:t>
       </w:r>
       <w:proofErr w:type="spellStart"/>
       <w:r>
-        <w:t>objetos</w:t>
+        <w:rPr>
+          <w:i/>
+        </w:rPr>
+        <w:t>Studio</w:t>
       </w:r>
       <w:proofErr w:type="spellEnd"/>
       <w:r>
-        <w:t>, uma vertente de C++ aprendido no 10º ano.</w:t>
-      </w:r>
-    </w:p>
-    <w:p>
-      <w:pPr>
-        <w:ind w:firstLine="708"/>
-      </w:pPr>
-    </w:p>
-    <w:p>
-      <w:pPr>
-        <w:ind w:firstLine="708"/>
-      </w:pPr>
-      <w:r>
-        <w:t xml:space="preserve">Escolhemos o </w:t>
-      </w:r>
-      <w:r>
         <w:rPr>
           <w:i/>
         </w:rPr>
-        <w:t xml:space="preserve">Visual </w:t>
-      </w:r>
-      <w:proofErr w:type="spellStart"/>
-      <w:r>
-        <w:rPr>
-          <w:i/>
-        </w:rPr>
-        <w:t>Studio</w:t>
-      </w:r>
-      <w:proofErr w:type="spellEnd"/>
-      <w:r>
-        <w:rPr>
-          <w:i/>
-        </w:rPr>
         <w:t xml:space="preserve"> 2017</w:t>
       </w:r>
       <w:r>
-        <w:t xml:space="preserve"> para programar em C#, um IDE muito versátil, </w:t>
-      </w:r>
-      <w:proofErr w:type="spellStart"/>
-      <w:r>
-        <w:t>atualizado</w:t>
-      </w:r>
-      <w:proofErr w:type="spellEnd"/>
-      <w:r>
-        <w:t xml:space="preserve"> e gratuito que a </w:t>
+        <w:t xml:space="preserve"> para programar em C#, um IDE</w:t>
+      </w:r>
+      <w:r>
+        <w:t>*</w:t>
+      </w:r>
+      <w:r>
+        <w:t xml:space="preserve"> muito versátil, atualizado e gratuito que a </w:t>
       </w:r>
       <w:r>
         <w:rPr>
@@ -4111,11 +4111,9 @@
       <w:r>
         <w:t xml:space="preserve">A camara funciona através de protocolos ARP, entre outros. </w:t>
       </w:r>
-      <w:proofErr w:type="gramStart"/>
-      <w:r>
-        <w:t>para</w:t>
-      </w:r>
-      <w:proofErr w:type="gramEnd"/>
+      <w:r>
+        <w:t>Para</w:t>
+      </w:r>
       <w:r>
         <w:t xml:space="preserve"> saber tudo isto recorremos a uma aplicação de controlo e gestão de redes, </w:t>
       </w:r>
@@ -4137,64 +4135,38 @@
     <w:p/>
     <w:p>
       <w:r>
-        <w:tab/>
-        <w:t xml:space="preserve">IDE: A interface usada para programar maior parte do projeto foi o Visual </w:t>
-      </w:r>
-      <w:proofErr w:type="spellStart"/>
-      <w:r>
-        <w:t>Studio</w:t>
-      </w:r>
-      <w:proofErr w:type="spellEnd"/>
-      <w:r>
-        <w:t xml:space="preserve">, que é disponibilizado pela Microsoft. </w:t>
-      </w:r>
-    </w:p>
-    <w:p>
-      <w:r>
-        <w:tab/>
-        <w:t xml:space="preserve">Também foi utilizado em menor quantidade, o </w:t>
-      </w:r>
-      <w:proofErr w:type="spellStart"/>
-      <w:r>
-        <w:rPr>
-          <w:i/>
-        </w:rPr>
-        <w:t>PHPStorm</w:t>
-      </w:r>
-      <w:proofErr w:type="spellEnd"/>
-      <w:r>
-        <w:t xml:space="preserve"> </w:t>
-      </w:r>
-      <w:r>
-        <w:t xml:space="preserve">que é disponibilizado por </w:t>
-      </w:r>
-      <w:proofErr w:type="spellStart"/>
-      <w:r>
-        <w:t>JetBrains</w:t>
-      </w:r>
-      <w:proofErr w:type="spellEnd"/>
-      <w:r>
-        <w:t>, que tem um período experimental de 30 dias, e qualquer uso futuro a aplicação é paga.</w:t>
-      </w:r>
-    </w:p>
-    <w:p>
-      <w:r>
         <w:rPr>
           <w:noProof/>
         </w:rPr>
         <w:drawing>
-          <wp:anchor distT="0" distB="0" distL="114300" distR="114300" simplePos="0" relativeHeight="251679744" behindDoc="0" locked="0" layoutInCell="1" allowOverlap="1" wp14:anchorId="7A1A4D4B" wp14:editId="5E14364C">
+          <wp:anchor distT="0" distB="0" distL="114300" distR="114300" simplePos="0" relativeHeight="251681792" behindDoc="1" locked="0" layoutInCell="1" allowOverlap="1" wp14:anchorId="6944B13D" wp14:editId="0B506EE5">
             <wp:simplePos x="0" y="0"/>
             <wp:positionH relativeFrom="column">
-              <wp:posOffset>2406015</wp:posOffset>
+              <wp:posOffset>3691255</wp:posOffset>
             </wp:positionH>
             <wp:positionV relativeFrom="paragraph">
-              <wp:posOffset>338455</wp:posOffset>
+              <wp:posOffset>766445</wp:posOffset>
             </wp:positionV>
-            <wp:extent cx="762000" cy="762000"/>
+            <wp:extent cx="647700" cy="647700"/>
             <wp:effectExtent l="0" t="0" r="0" b="0"/>
-            <wp:wrapTopAndBottom/>
-            <wp:docPr id="23" name="Imagem 23" descr="Resultado de imagem para php storm"/>
+            <wp:wrapTight wrapText="bothSides">
+              <wp:wrapPolygon edited="0">
+                <wp:start x="7624" y="0"/>
+                <wp:lineTo x="1271" y="5082"/>
+                <wp:lineTo x="0" y="6353"/>
+                <wp:lineTo x="0" y="14612"/>
+                <wp:lineTo x="4447" y="20329"/>
+                <wp:lineTo x="7624" y="20965"/>
+                <wp:lineTo x="13341" y="20965"/>
+                <wp:lineTo x="16518" y="20329"/>
+                <wp:lineTo x="20965" y="14612"/>
+                <wp:lineTo x="20965" y="6353"/>
+                <wp:lineTo x="19694" y="5082"/>
+                <wp:lineTo x="13341" y="0"/>
+                <wp:lineTo x="7624" y="0"/>
+              </wp:wrapPolygon>
+            </wp:wrapTight>
+            <wp:docPr id="21" name="Imagem 21" descr="Resultado de imagem para c#"/>
             <wp:cNvGraphicFramePr>
               <a:graphicFrameLocks xmlns:a="http://schemas.openxmlformats.org/drawingml/2006/main" noChangeAspect="1"/>
             </wp:cNvGraphicFramePr>
@@ -4202,7 +4174,7 @@
               <a:graphicData uri="http://schemas.openxmlformats.org/drawingml/2006/picture">
                 <pic:pic xmlns:pic="http://schemas.openxmlformats.org/drawingml/2006/picture">
                   <pic:nvPicPr>
-                    <pic:cNvPr id="0" name="Picture 29" descr="Resultado de imagem para php storm"/>
+                    <pic:cNvPr id="0" name="Picture 25" descr="Resultado de imagem para c#"/>
                     <pic:cNvPicPr>
                       <a:picLocks noChangeAspect="1" noChangeArrowheads="1"/>
                     </pic:cNvPicPr>
@@ -4223,7 +4195,7 @@
                   <pic:spPr bwMode="auto">
                     <a:xfrm>
                       <a:off x="0" y="0"/>
-                      <a:ext cx="762000" cy="762000"/>
+                      <a:ext cx="647700" cy="647700"/>
                     </a:xfrm>
                     <a:prstGeom prst="rect">
                       <a:avLst/>
@@ -4246,17 +4218,48 @@
         </w:drawing>
       </w:r>
       <w:r>
+        <w:tab/>
+      </w:r>
+      <w:r>
+        <w:rPr>
+          <w:b/>
+        </w:rPr>
+        <w:t>*</w:t>
+      </w:r>
+      <w:r>
+        <w:rPr>
+          <w:b/>
+        </w:rPr>
+        <w:t>IDE:</w:t>
+      </w:r>
+      <w:r>
+        <w:t xml:space="preserve"> </w:t>
+      </w:r>
+      <w:r>
+        <w:t xml:space="preserve">Ambiente de Desenvolvimento Integrado, é um programa de computador que reúne características e ferramentas de apoio ao desenvolvimento de </w:t>
+      </w:r>
+      <w:proofErr w:type="gramStart"/>
+      <w:r>
+        <w:t>software</w:t>
+      </w:r>
+      <w:proofErr w:type="gramEnd"/>
+      <w:r>
+        <w:t xml:space="preserve"> com o objetivo de agilizar este processo.</w:t>
+      </w:r>
+    </w:p>
+    <w:p>
+      <w:r>
         <w:rPr>
           <w:noProof/>
         </w:rPr>
         <w:drawing>
-          <wp:anchor distT="0" distB="0" distL="114300" distR="114300" simplePos="0" relativeHeight="251678720" behindDoc="0" locked="0" layoutInCell="1" allowOverlap="1" wp14:anchorId="04D30EB7" wp14:editId="2FE833DC">
+          <wp:anchor distT="0" distB="0" distL="114300" distR="114300" simplePos="0" relativeHeight="251678720" behindDoc="0" locked="0" layoutInCell="1" allowOverlap="1" wp14:anchorId="748542C6" wp14:editId="375F9786">
             <wp:simplePos x="0" y="0"/>
             <wp:positionH relativeFrom="column">
-              <wp:posOffset>631825</wp:posOffset>
+              <wp:posOffset>831850</wp:posOffset>
             </wp:positionH>
             <wp:positionV relativeFrom="paragraph">
-              <wp:posOffset>284480</wp:posOffset>
+              <wp:posOffset>166370</wp:posOffset>
             </wp:positionV>
             <wp:extent cx="1647825" cy="817245"/>
             <wp:effectExtent l="0" t="0" r="0" b="0"/>
@@ -4312,54 +4315,75 @@
           </wp:anchor>
         </w:drawing>
       </w:r>
-    </w:p>
-    <w:p/>
-    <w:p/>
-    <w:p>
       <w:r>
         <w:tab/>
-        <w:t>Programa:</w:t>
-      </w:r>
-    </w:p>
-    <w:p/>
-    <w:p>
-      <w:pPr>
-        <w:pStyle w:val="PargrafodaLista"/>
-        <w:numPr>
-          <w:ilvl w:val="0"/>
-          <w:numId w:val="9"/>
-        </w:numPr>
+      </w:r>
+    </w:p>
+    <w:p/>
+    <w:p>
+      <w:pPr>
+        <w:ind w:left="708"/>
+      </w:pPr>
+    </w:p>
+    <w:p>
+      <w:r>
+        <w:t xml:space="preserve">Para o desenvolvimento do </w:t>
+      </w:r>
+      <w:proofErr w:type="gramStart"/>
+      <w:r>
+        <w:t>website</w:t>
+      </w:r>
+      <w:proofErr w:type="gramEnd"/>
+      <w:r>
+        <w:t xml:space="preserve"> foi utilizado </w:t>
+      </w:r>
+      <w:r>
+        <w:t xml:space="preserve">o </w:t>
+      </w:r>
+      <w:proofErr w:type="spellStart"/>
+      <w:r>
         <w:rPr>
           <w:i/>
         </w:rPr>
-      </w:pPr>
-      <w:r>
-        <w:rPr>
-          <w:i/>
-        </w:rPr>
-        <w:t>C#</w:t>
-      </w:r>
-      <w:r>
-        <w:rPr>
-          <w:i/>
-        </w:rPr>
-        <w:t xml:space="preserve">: </w:t>
-      </w:r>
-    </w:p>
-    <w:p/>
-    <w:p>
-      <w:pPr>
-        <w:ind w:left="708"/>
-      </w:pPr>
+        <w:t>PHPStorm</w:t>
+      </w:r>
+      <w:proofErr w:type="spellEnd"/>
+      <w:r>
+        <w:t xml:space="preserve"> </w:t>
+      </w:r>
+      <w:r>
+        <w:t>software disponibilizado pela empresa</w:t>
+      </w:r>
+      <w:r>
+        <w:t xml:space="preserve"> </w:t>
+      </w:r>
+      <w:proofErr w:type="spellStart"/>
+      <w:r>
+        <w:t>JetBrains</w:t>
+      </w:r>
+      <w:proofErr w:type="spellEnd"/>
+      <w:r>
+        <w:t>.</w:t>
+      </w:r>
+    </w:p>
+    <w:p>
       <w:r>
         <w:rPr>
           <w:noProof/>
         </w:rPr>
         <w:drawing>
-          <wp:inline distT="0" distB="0" distL="0" distR="0" wp14:anchorId="0B633078" wp14:editId="77471E64">
-            <wp:extent cx="647700" cy="647700"/>
+          <wp:anchor distT="0" distB="0" distL="114300" distR="114300" simplePos="0" relativeHeight="251679744" behindDoc="0" locked="0" layoutInCell="1" allowOverlap="1" wp14:anchorId="759230EC" wp14:editId="046BB1B1">
+            <wp:simplePos x="0" y="0"/>
+            <wp:positionH relativeFrom="column">
+              <wp:posOffset>2222500</wp:posOffset>
+            </wp:positionH>
+            <wp:positionV relativeFrom="paragraph">
+              <wp:posOffset>316865</wp:posOffset>
+            </wp:positionV>
+            <wp:extent cx="762000" cy="762000"/>
             <wp:effectExtent l="0" t="0" r="0" b="0"/>
-            <wp:docPr id="21" name="Imagem 21" descr="Resultado de imagem para c#"/>
+            <wp:wrapTopAndBottom/>
+            <wp:docPr id="23" name="Imagem 23" descr="Resultado de imagem para php storm"/>
             <wp:cNvGraphicFramePr>
               <a:graphicFrameLocks xmlns:a="http://schemas.openxmlformats.org/drawingml/2006/main" noChangeAspect="1"/>
             </wp:cNvGraphicFramePr>
@@ -4367,7 +4391,7 @@
               <a:graphicData uri="http://schemas.openxmlformats.org/drawingml/2006/picture">
                 <pic:pic xmlns:pic="http://schemas.openxmlformats.org/drawingml/2006/picture">
                   <pic:nvPicPr>
-                    <pic:cNvPr id="0" name="Picture 25" descr="Resultado de imagem para c#"/>
+                    <pic:cNvPr id="0" name="Picture 29" descr="Resultado de imagem para php storm"/>
                     <pic:cNvPicPr>
                       <a:picLocks noChangeAspect="1" noChangeArrowheads="1"/>
                     </pic:cNvPicPr>
@@ -4388,328 +4412,7 @@
                   <pic:spPr bwMode="auto">
                     <a:xfrm>
                       <a:off x="0" y="0"/>
-                      <a:ext cx="647700" cy="647700"/>
-                    </a:xfrm>
-                    <a:prstGeom prst="rect">
-                      <a:avLst/>
-                    </a:prstGeom>
-                    <a:noFill/>
-                    <a:ln>
-                      <a:noFill/>
-                    </a:ln>
-                  </pic:spPr>
-                </pic:pic>
-              </a:graphicData>
-            </a:graphic>
-          </wp:inline>
-        </w:drawing>
-      </w:r>
-    </w:p>
-    <w:p>
-      <w:pPr>
-        <w:ind w:left="708"/>
-      </w:pPr>
-    </w:p>
-    <w:p>
-      <w:pPr>
-        <w:ind w:left="708"/>
-      </w:pPr>
-    </w:p>
-    <w:p>
-      <w:pPr>
-        <w:ind w:left="708"/>
-      </w:pPr>
-      <w:proofErr w:type="gramStart"/>
-      <w:r>
-        <w:lastRenderedPageBreak/>
-        <w:t>Site</w:t>
-      </w:r>
-      <w:proofErr w:type="gramEnd"/>
-      <w:r>
-        <w:t>:</w:t>
-      </w:r>
-    </w:p>
-    <w:p>
-      <w:pPr>
-        <w:ind w:left="708"/>
-      </w:pPr>
-    </w:p>
-    <w:p>
-      <w:pPr>
-        <w:pStyle w:val="PargrafodaLista"/>
-        <w:numPr>
-          <w:ilvl w:val="0"/>
-          <w:numId w:val="10"/>
-        </w:numPr>
-      </w:pPr>
-      <w:r>
-        <w:rPr>
-          <w:i/>
-        </w:rPr>
-        <w:t>CSS</w:t>
-      </w:r>
-      <w:r>
-        <w:t xml:space="preserve">: Mecanismo para adicionar estilos à fonte em </w:t>
-      </w:r>
-      <w:r>
-        <w:rPr>
-          <w:i/>
-        </w:rPr>
-        <w:t>HTML</w:t>
-      </w:r>
-      <w:r>
-        <w:t>.</w:t>
-      </w:r>
-    </w:p>
-    <w:p>
-      <w:pPr>
-        <w:pStyle w:val="PargrafodaLista"/>
-        <w:ind w:left="1428"/>
-      </w:pPr>
-    </w:p>
-    <w:p>
-      <w:pPr>
-        <w:pStyle w:val="PargrafodaLista"/>
-        <w:numPr>
-          <w:ilvl w:val="0"/>
-          <w:numId w:val="10"/>
-        </w:numPr>
-      </w:pPr>
-      <w:proofErr w:type="spellStart"/>
-      <w:r>
-        <w:rPr>
-          <w:i/>
-        </w:rPr>
-        <w:t>JavaScript</w:t>
-      </w:r>
-      <w:proofErr w:type="spellEnd"/>
-      <w:r>
-        <w:t>: É uma linguagem de programação, orientada a objectos, implementada nos navegadores web para executarem script no lado do cliente, sem que seja necessário uma resposta do servidor.</w:t>
-      </w:r>
-    </w:p>
-    <w:p>
-      <w:pPr>
-        <w:pStyle w:val="PargrafodaLista"/>
-        <w:ind w:left="1428"/>
-      </w:pPr>
-    </w:p>
-    <w:p>
-      <w:pPr>
-        <w:pStyle w:val="PargrafodaLista"/>
-        <w:ind w:left="1428"/>
-      </w:pPr>
-    </w:p>
-    <w:p>
-      <w:pPr>
-        <w:pStyle w:val="PargrafodaLista"/>
-        <w:numPr>
-          <w:ilvl w:val="0"/>
-          <w:numId w:val="10"/>
-        </w:numPr>
-      </w:pPr>
-      <w:proofErr w:type="spellStart"/>
-      <w:r>
-        <w:rPr>
-          <w:i/>
-        </w:rPr>
-        <w:t>Bootstrap</w:t>
-      </w:r>
-      <w:proofErr w:type="spellEnd"/>
-      <w:r>
-        <w:t>:</w:t>
-      </w:r>
-      <w:r>
-        <w:t xml:space="preserve"> </w:t>
-      </w:r>
-      <w:r>
-        <w:rPr>
-          <w:i/>
-        </w:rPr>
-        <w:t>Framework</w:t>
-      </w:r>
-      <w:r>
-        <w:t xml:space="preserve"> web com código-fonte aberto par desenvolvimento de interfaces.</w:t>
-      </w:r>
-    </w:p>
-    <w:p>
-      <w:pPr>
-        <w:pStyle w:val="PargrafodaLista"/>
-        <w:ind w:left="1428"/>
-      </w:pPr>
-    </w:p>
-    <w:p>
-      <w:pPr>
-        <w:pStyle w:val="PargrafodaLista"/>
-        <w:ind w:left="1428"/>
-      </w:pPr>
-    </w:p>
-    <w:p>
-      <w:pPr>
-        <w:pStyle w:val="PargrafodaLista"/>
-        <w:numPr>
-          <w:ilvl w:val="0"/>
-          <w:numId w:val="10"/>
-        </w:numPr>
-      </w:pPr>
-      <w:r>
-        <w:rPr>
-          <w:i/>
-        </w:rPr>
-        <w:t xml:space="preserve"> PHP</w:t>
-      </w:r>
-      <w:r>
-        <w:t>:</w:t>
-      </w:r>
-      <w:r>
-        <w:t xml:space="preserve"> Linguagem onde o cliente comunica com o servidor. É a partir do PHP que existe uma ligação à base de dados.</w:t>
-      </w:r>
-    </w:p>
-    <w:p>
-      <w:pPr>
-        <w:pStyle w:val="PargrafodaLista"/>
-        <w:ind w:left="1428"/>
-      </w:pPr>
-    </w:p>
-    <w:p>
-      <w:pPr>
-        <w:pStyle w:val="PargrafodaLista"/>
-        <w:numPr>
-          <w:ilvl w:val="0"/>
-          <w:numId w:val="10"/>
-        </w:numPr>
-      </w:pPr>
-      <w:proofErr w:type="spellStart"/>
-      <w:r>
-        <w:rPr>
-          <w:i/>
-        </w:rPr>
-        <w:t>MySQL</w:t>
-      </w:r>
-      <w:proofErr w:type="spellEnd"/>
-      <w:r>
-        <w:t>:</w:t>
-      </w:r>
-    </w:p>
-    <w:p>
-      <w:pPr>
-        <w:pStyle w:val="PargrafodaLista"/>
-      </w:pPr>
-    </w:p>
-    <w:p>
-      <w:pPr>
-        <w:pStyle w:val="PargrafodaLista"/>
-        <w:numPr>
-          <w:ilvl w:val="0"/>
-          <w:numId w:val="10"/>
-        </w:numPr>
-      </w:pPr>
-      <w:proofErr w:type="spellStart"/>
-      <w:proofErr w:type="gramStart"/>
-      <w:r>
-        <w:rPr>
-          <w:i/>
-        </w:rPr>
-        <w:t>jQuery</w:t>
-      </w:r>
-      <w:proofErr w:type="spellEnd"/>
-      <w:proofErr w:type="gramEnd"/>
-      <w:r>
-        <w:t xml:space="preserve">: É uma biblioteca versátil e extensa do </w:t>
-      </w:r>
-      <w:proofErr w:type="spellStart"/>
-      <w:r>
-        <w:t>JavaScript</w:t>
-      </w:r>
-      <w:proofErr w:type="spellEnd"/>
-      <w:r>
-        <w:t xml:space="preserve"> que manipula o documento </w:t>
-      </w:r>
-      <w:r>
-        <w:rPr>
-          <w:i/>
-        </w:rPr>
-        <w:t>HTML</w:t>
-      </w:r>
-      <w:r>
-        <w:t>.</w:t>
-      </w:r>
-    </w:p>
-    <w:p>
-      <w:pPr>
-        <w:pStyle w:val="PargrafodaLista"/>
-      </w:pPr>
-    </w:p>
-    <w:p>
-      <w:pPr>
-        <w:pStyle w:val="PargrafodaLista"/>
-        <w:numPr>
-          <w:ilvl w:val="0"/>
-          <w:numId w:val="10"/>
-        </w:numPr>
-      </w:pPr>
-      <w:r>
-        <w:t>HTML: Formato padrão para criação de páginas web.</w:t>
-      </w:r>
-    </w:p>
-    <w:p>
-      <w:pPr>
-        <w:pStyle w:val="PargrafodaLista"/>
-        <w:ind w:left="1428"/>
-      </w:pPr>
-    </w:p>
-    <w:p>
-      <w:pPr>
-        <w:pStyle w:val="PargrafodaLista"/>
-        <w:ind w:left="1428"/>
-      </w:pPr>
-    </w:p>
-    <w:p>
-      <w:r>
-        <w:rPr>
-          <w:noProof/>
-        </w:rPr>
-        <w:drawing>
-          <wp:anchor distT="0" distB="0" distL="114300" distR="114300" simplePos="0" relativeHeight="251672576" behindDoc="0" locked="0" layoutInCell="1" allowOverlap="1" wp14:anchorId="7E65E85F" wp14:editId="26908311">
-            <wp:simplePos x="0" y="0"/>
-            <wp:positionH relativeFrom="column">
-              <wp:posOffset>424815</wp:posOffset>
-            </wp:positionH>
-            <wp:positionV relativeFrom="paragraph">
-              <wp:posOffset>472440</wp:posOffset>
-            </wp:positionV>
-            <wp:extent cx="609600" cy="609600"/>
-            <wp:effectExtent l="0" t="0" r="0" b="0"/>
-            <wp:wrapTopAndBottom/>
-            <wp:docPr id="12" name="Imagem 12" descr="Resultado de imagem para html"/>
-            <wp:cNvGraphicFramePr>
-              <a:graphicFrameLocks xmlns:a="http://schemas.openxmlformats.org/drawingml/2006/main" noChangeAspect="1"/>
-            </wp:cNvGraphicFramePr>
-            <a:graphic xmlns:a="http://schemas.openxmlformats.org/drawingml/2006/main">
-              <a:graphicData uri="http://schemas.openxmlformats.org/drawingml/2006/picture">
-                <pic:pic xmlns:pic="http://schemas.openxmlformats.org/drawingml/2006/picture">
-                  <pic:nvPicPr>
-                    <pic:cNvPr id="0" name="Picture 4" descr="Resultado de imagem para html"/>
-                    <pic:cNvPicPr>
-                      <a:picLocks noChangeAspect="1" noChangeArrowheads="1"/>
-                    </pic:cNvPicPr>
-                  </pic:nvPicPr>
-                  <pic:blipFill>
-                    <a:blip r:embed="rId17" cstate="print">
-                      <a:extLst>
-                        <a:ext uri="{28A0092B-C50C-407E-A947-70E740481C1C}">
-                          <a14:useLocalDpi xmlns:a14="http://schemas.microsoft.com/office/drawing/2010/main" val="0"/>
-                        </a:ext>
-                      </a:extLst>
-                    </a:blip>
-                    <a:srcRect/>
-                    <a:stretch>
-                      <a:fillRect/>
-                    </a:stretch>
-                  </pic:blipFill>
-                  <pic:spPr bwMode="auto">
-                    <a:xfrm>
-                      <a:off x="0" y="0"/>
-                      <a:ext cx="609600" cy="609600"/>
+                      <a:ext cx="762000" cy="762000"/>
                     </a:xfrm>
                     <a:prstGeom prst="rect">
                       <a:avLst/>
@@ -4732,417 +4435,671 @@
         </w:drawing>
       </w:r>
       <w:r>
+        <w:tab/>
+      </w:r>
+    </w:p>
+    <w:p/>
+    <w:p/>
+    <w:p/>
+    <w:p/>
+    <w:p>
+      <w:proofErr w:type="gramStart"/>
+      <w:r>
+        <w:t>E</w:t>
+      </w:r>
+      <w:proofErr w:type="gramEnd"/>
+      <w:r>
+        <w:t xml:space="preserve"> para o desenvolvimento do website foram utilizadas as seguintes</w:t>
+      </w:r>
+      <w:r>
+        <w:t xml:space="preserve"> bibliotecas e</w:t>
+      </w:r>
+      <w:r>
+        <w:t xml:space="preserve"> linguagens de programação:</w:t>
+      </w:r>
+    </w:p>
+    <w:p>
+      <w:pPr>
+        <w:ind w:left="708"/>
+      </w:pPr>
+    </w:p>
+    <w:p>
+      <w:pPr>
+        <w:pStyle w:val="PargrafodaLista"/>
+        <w:numPr>
+          <w:ilvl w:val="0"/>
+          <w:numId w:val="22"/>
+        </w:numPr>
+      </w:pPr>
+      <w:r>
+        <w:rPr>
+          <w:i/>
+        </w:rPr>
+        <w:t>CSS:</w:t>
+      </w:r>
+      <w:r>
+        <w:t xml:space="preserve"> </w:t>
+      </w:r>
+      <w:r>
+        <w:rPr>
+          <w:color w:val="222222"/>
+          <w:shd w:val="clear" w:color="auto" w:fill="FFFFFF"/>
+        </w:rPr>
+        <w:t>É</w:t>
+      </w:r>
+      <w:r>
+        <w:rPr>
+          <w:color w:val="222222"/>
+          <w:shd w:val="clear" w:color="auto" w:fill="FFFFFF"/>
+        </w:rPr>
+        <w:t xml:space="preserve"> um simples mecanismo para adicionar estilo (cores, fontes, espaçamento, etc.) a um documento web</w:t>
+      </w:r>
+      <w:r>
+        <w:t>;</w:t>
+      </w:r>
+    </w:p>
+    <w:p>
+      <w:pPr>
+        <w:pStyle w:val="PargrafodaLista"/>
+        <w:ind w:left="1428"/>
+      </w:pPr>
+    </w:p>
+    <w:p>
+      <w:pPr>
+        <w:pStyle w:val="PargrafodaLista"/>
+        <w:numPr>
+          <w:ilvl w:val="0"/>
+          <w:numId w:val="10"/>
+        </w:numPr>
+      </w:pPr>
+      <w:proofErr w:type="spellStart"/>
+      <w:r>
+        <w:rPr>
+          <w:i/>
+        </w:rPr>
+        <w:t>JavaScript</w:t>
+      </w:r>
+      <w:proofErr w:type="spellEnd"/>
+      <w:r>
+        <w:t xml:space="preserve">: É uma linguagem de programação, orientada a </w:t>
+      </w:r>
+      <w:proofErr w:type="spellStart"/>
+      <w:r>
+        <w:t>objectos</w:t>
+      </w:r>
+      <w:proofErr w:type="spellEnd"/>
+      <w:r>
+        <w:t>, implementada nos navegadores web para executarem script no lado do cliente, sem que seja nece</w:t>
+      </w:r>
+      <w:r>
+        <w:t>ssário uma resposta do servidor</w:t>
+      </w:r>
+      <w:r>
+        <w:t>;</w:t>
+      </w:r>
+    </w:p>
+    <w:p>
+      <w:pPr>
+        <w:pStyle w:val="PargrafodaLista"/>
+        <w:ind w:left="1428"/>
+      </w:pPr>
+    </w:p>
+    <w:p>
+      <w:pPr>
+        <w:pStyle w:val="PargrafodaLista"/>
+        <w:numPr>
+          <w:ilvl w:val="0"/>
+          <w:numId w:val="10"/>
+        </w:numPr>
+      </w:pPr>
+      <w:proofErr w:type="spellStart"/>
+      <w:r>
+        <w:rPr>
+          <w:i/>
+        </w:rPr>
+        <w:t>Bootstrap</w:t>
+      </w:r>
+      <w:proofErr w:type="spellEnd"/>
+      <w:r>
+        <w:t>:</w:t>
+      </w:r>
+      <w:r>
+        <w:t xml:space="preserve"> </w:t>
+      </w:r>
+      <w:r>
+        <w:t>Framework web com código-fonte aberto pa</w:t>
+      </w:r>
+      <w:r>
+        <w:t>r</w:t>
+      </w:r>
+      <w:r>
+        <w:t>a</w:t>
+      </w:r>
+      <w:r>
+        <w:t xml:space="preserve"> desenvolvimento de interfaces</w:t>
+      </w:r>
+      <w:r>
+        <w:t>;</w:t>
+      </w:r>
+    </w:p>
+    <w:p>
+      <w:pPr>
+        <w:pStyle w:val="PargrafodaLista"/>
+        <w:ind w:left="1428"/>
+      </w:pPr>
+    </w:p>
+    <w:p>
+      <w:pPr>
+        <w:pStyle w:val="PargrafodaLista"/>
+        <w:numPr>
+          <w:ilvl w:val="0"/>
+          <w:numId w:val="10"/>
+        </w:numPr>
+      </w:pPr>
+      <w:r>
+        <w:rPr>
+          <w:i/>
+        </w:rPr>
+        <w:t>PHP</w:t>
+      </w:r>
+      <w:r>
+        <w:t>:</w:t>
+      </w:r>
+      <w:r>
+        <w:t xml:space="preserve"> Linguagem onde o cliente comunica com o servidor. </w:t>
+      </w:r>
+      <w:r>
+        <w:t xml:space="preserve">É a partir do PHP que existe </w:t>
+      </w:r>
+      <w:r>
+        <w:t>ligação</w:t>
+      </w:r>
+      <w:r>
+        <w:t xml:space="preserve"> e interação com a base de dados;</w:t>
+      </w:r>
+    </w:p>
+    <w:p>
+      <w:pPr>
+        <w:pStyle w:val="PargrafodaLista"/>
+        <w:ind w:left="1428"/>
+      </w:pPr>
+    </w:p>
+    <w:p>
+      <w:pPr>
+        <w:pStyle w:val="PargrafodaLista"/>
+        <w:numPr>
+          <w:ilvl w:val="0"/>
+          <w:numId w:val="10"/>
+        </w:numPr>
+      </w:pPr>
+      <w:proofErr w:type="spellStart"/>
+      <w:r>
+        <w:rPr>
+          <w:i/>
+        </w:rPr>
+        <w:t>MySQL</w:t>
+      </w:r>
+      <w:proofErr w:type="spellEnd"/>
+      <w:r>
+        <w:t>:</w:t>
+      </w:r>
+      <w:r>
+        <w:t xml:space="preserve"> </w:t>
+      </w:r>
+      <w:r>
+        <w:t>É</w:t>
+      </w:r>
+      <w:r>
+        <w:t xml:space="preserve"> um sistema de g</w:t>
+      </w:r>
+      <w:r>
+        <w:t>estão</w:t>
+      </w:r>
+      <w:r>
+        <w:t xml:space="preserve"> de </w:t>
+      </w:r>
+      <w:r>
+        <w:t>base</w:t>
+      </w:r>
+      <w:r>
+        <w:t xml:space="preserve"> de dados (SGBD), que utiliza a linguagem SQL </w:t>
+      </w:r>
+      <w:r>
+        <w:t>como interface;</w:t>
+      </w:r>
+    </w:p>
+    <w:p>
+      <w:pPr>
+        <w:pStyle w:val="PargrafodaLista"/>
+      </w:pPr>
+    </w:p>
+    <w:p>
+      <w:pPr>
+        <w:pStyle w:val="PargrafodaLista"/>
+        <w:numPr>
+          <w:ilvl w:val="0"/>
+          <w:numId w:val="10"/>
+        </w:numPr>
+      </w:pPr>
+      <w:proofErr w:type="spellStart"/>
+      <w:proofErr w:type="gramStart"/>
+      <w:r>
+        <w:rPr>
+          <w:i/>
+        </w:rPr>
+        <w:t>jQuery</w:t>
+      </w:r>
+      <w:proofErr w:type="spellEnd"/>
+      <w:proofErr w:type="gramEnd"/>
+      <w:r>
+        <w:t xml:space="preserve">: É uma biblioteca versátil e extensa do </w:t>
+      </w:r>
+      <w:proofErr w:type="spellStart"/>
+      <w:r>
+        <w:t>JavaScript</w:t>
+      </w:r>
+      <w:proofErr w:type="spellEnd"/>
+      <w:r>
+        <w:t xml:space="preserve"> que manipula o documento </w:t>
+      </w:r>
+      <w:r>
+        <w:rPr>
+          <w:i/>
+        </w:rPr>
+        <w:t>HTML</w:t>
+      </w:r>
+      <w:r>
+        <w:t>;</w:t>
+      </w:r>
+    </w:p>
+    <w:p>
+      <w:pPr>
+        <w:pStyle w:val="PargrafodaLista"/>
+      </w:pPr>
+    </w:p>
+    <w:p>
+      <w:pPr>
+        <w:pStyle w:val="PargrafodaLista"/>
+        <w:numPr>
+          <w:ilvl w:val="0"/>
+          <w:numId w:val="10"/>
+        </w:numPr>
+      </w:pPr>
+      <w:r>
+        <w:t>HTML:</w:t>
+      </w:r>
+      <w:r>
+        <w:t xml:space="preserve"> É o f</w:t>
+      </w:r>
+      <w:r>
+        <w:t>ormato padrão para criação de páginas web.</w:t>
+      </w:r>
+    </w:p>
+    <w:p>
+      <w:pPr>
+        <w:pStyle w:val="PargrafodaLista"/>
+        <w:ind w:left="1428"/>
+      </w:pPr>
+    </w:p>
+    <w:p>
+      <w:pPr>
+        <w:pStyle w:val="PargrafodaLista"/>
+        <w:ind w:left="1428"/>
+      </w:pPr>
+    </w:p>
+    <w:p/>
+    <w:p/>
+    <w:p>
+      <w:r>
         <w:rPr>
           <w:noProof/>
         </w:rPr>
-        <w:drawing>
-          <wp:anchor distT="0" distB="0" distL="114300" distR="114300" simplePos="0" relativeHeight="251676672" behindDoc="0" locked="0" layoutInCell="1" allowOverlap="1" wp14:anchorId="1100F513" wp14:editId="6CC6A1D5">
-            <wp:simplePos x="0" y="0"/>
-            <wp:positionH relativeFrom="column">
-              <wp:posOffset>1282065</wp:posOffset>
-            </wp:positionH>
-            <wp:positionV relativeFrom="paragraph">
-              <wp:posOffset>472440</wp:posOffset>
-            </wp:positionV>
-            <wp:extent cx="561975" cy="561975"/>
-            <wp:effectExtent l="0" t="0" r="9525" b="9525"/>
-            <wp:wrapTopAndBottom/>
-            <wp:docPr id="18" name="Imagem 18" descr="Resultado de imagem para css"/>
-            <wp:cNvGraphicFramePr>
-              <a:graphicFrameLocks xmlns:a="http://schemas.openxmlformats.org/drawingml/2006/main" noChangeAspect="1"/>
-            </wp:cNvGraphicFramePr>
-            <a:graphic xmlns:a="http://schemas.openxmlformats.org/drawingml/2006/main">
-              <a:graphicData uri="http://schemas.openxmlformats.org/drawingml/2006/picture">
-                <pic:pic xmlns:pic="http://schemas.openxmlformats.org/drawingml/2006/picture">
-                  <pic:nvPicPr>
-                    <pic:cNvPr id="0" name="Picture 19" descr="Resultado de imagem para css"/>
-                    <pic:cNvPicPr>
-                      <a:picLocks noChangeAspect="1" noChangeArrowheads="1"/>
-                    </pic:cNvPicPr>
-                  </pic:nvPicPr>
-                  <pic:blipFill>
-                    <a:blip r:embed="rId18" cstate="print">
-                      <a:extLst>
-                        <a:ext uri="{28A0092B-C50C-407E-A947-70E740481C1C}">
-                          <a14:useLocalDpi xmlns:a14="http://schemas.microsoft.com/office/drawing/2010/main" val="0"/>
-                        </a:ext>
-                      </a:extLst>
-                    </a:blip>
-                    <a:srcRect/>
-                    <a:stretch>
-                      <a:fillRect/>
-                    </a:stretch>
-                  </pic:blipFill>
-                  <pic:spPr bwMode="auto">
-                    <a:xfrm>
-                      <a:off x="0" y="0"/>
-                      <a:ext cx="561975" cy="561975"/>
-                    </a:xfrm>
-                    <a:prstGeom prst="rect">
-                      <a:avLst/>
-                    </a:prstGeom>
-                    <a:noFill/>
-                    <a:ln>
-                      <a:noFill/>
-                    </a:ln>
-                  </pic:spPr>
-                </pic:pic>
-              </a:graphicData>
-            </a:graphic>
-            <wp14:sizeRelH relativeFrom="page">
-              <wp14:pctWidth>0</wp14:pctWidth>
-            </wp14:sizeRelH>
-            <wp14:sizeRelV relativeFrom="page">
-              <wp14:pctHeight>0</wp14:pctHeight>
-            </wp14:sizeRelV>
-          </wp:anchor>
-        </w:drawing>
-      </w:r>
-      <w:r>
-        <w:rPr>
-          <w:noProof/>
-        </w:rPr>
-        <w:drawing>
-          <wp:anchor distT="0" distB="0" distL="114300" distR="114300" simplePos="0" relativeHeight="251675648" behindDoc="0" locked="0" layoutInCell="1" allowOverlap="1" wp14:anchorId="1B3B509B" wp14:editId="4D901742">
-            <wp:simplePos x="0" y="0"/>
-            <wp:positionH relativeFrom="column">
-              <wp:posOffset>2072640</wp:posOffset>
-            </wp:positionH>
-            <wp:positionV relativeFrom="paragraph">
-              <wp:posOffset>472440</wp:posOffset>
-            </wp:positionV>
-            <wp:extent cx="609600" cy="609600"/>
-            <wp:effectExtent l="0" t="0" r="0" b="0"/>
-            <wp:wrapTopAndBottom/>
-            <wp:docPr id="16" name="Imagem 16" descr="Imagem relacionada"/>
-            <wp:cNvGraphicFramePr>
-              <a:graphicFrameLocks xmlns:a="http://schemas.openxmlformats.org/drawingml/2006/main" noChangeAspect="1"/>
-            </wp:cNvGraphicFramePr>
-            <a:graphic xmlns:a="http://schemas.openxmlformats.org/drawingml/2006/main">
-              <a:graphicData uri="http://schemas.openxmlformats.org/drawingml/2006/picture">
-                <pic:pic xmlns:pic="http://schemas.openxmlformats.org/drawingml/2006/picture">
-                  <pic:nvPicPr>
-                    <pic:cNvPr id="0" name="Picture 12" descr="Imagem relacionada"/>
-                    <pic:cNvPicPr>
-                      <a:picLocks noChangeAspect="1" noChangeArrowheads="1"/>
-                    </pic:cNvPicPr>
-                  </pic:nvPicPr>
-                  <pic:blipFill>
-                    <a:blip r:embed="rId19" cstate="print">
-                      <a:extLst>
-                        <a:ext uri="{28A0092B-C50C-407E-A947-70E740481C1C}">
-                          <a14:useLocalDpi xmlns:a14="http://schemas.microsoft.com/office/drawing/2010/main" val="0"/>
-                        </a:ext>
-                      </a:extLst>
-                    </a:blip>
-                    <a:srcRect/>
-                    <a:stretch>
-                      <a:fillRect/>
-                    </a:stretch>
-                  </pic:blipFill>
-                  <pic:spPr bwMode="auto">
-                    <a:xfrm>
-                      <a:off x="0" y="0"/>
-                      <a:ext cx="609600" cy="609600"/>
-                    </a:xfrm>
-                    <a:prstGeom prst="rect">
-                      <a:avLst/>
-                    </a:prstGeom>
-                    <a:noFill/>
-                    <a:ln>
-                      <a:noFill/>
-                    </a:ln>
-                  </pic:spPr>
-                </pic:pic>
-              </a:graphicData>
-            </a:graphic>
-            <wp14:sizeRelH relativeFrom="page">
-              <wp14:pctWidth>0</wp14:pctWidth>
-            </wp14:sizeRelH>
-            <wp14:sizeRelV relativeFrom="page">
-              <wp14:pctHeight>0</wp14:pctHeight>
-            </wp14:sizeRelV>
-          </wp:anchor>
-        </w:drawing>
-      </w:r>
-      <w:r>
-        <w:rPr>
-          <w:noProof/>
-        </w:rPr>
-        <w:drawing>
-          <wp:anchor distT="0" distB="0" distL="114300" distR="114300" simplePos="0" relativeHeight="251673600" behindDoc="0" locked="0" layoutInCell="1" allowOverlap="1" wp14:anchorId="2BD92DB9" wp14:editId="45BBD784">
-            <wp:simplePos x="0" y="0"/>
-            <wp:positionH relativeFrom="column">
-              <wp:posOffset>2865120</wp:posOffset>
-            </wp:positionH>
-            <wp:positionV relativeFrom="paragraph">
-              <wp:posOffset>424815</wp:posOffset>
-            </wp:positionV>
-            <wp:extent cx="742950" cy="742950"/>
-            <wp:effectExtent l="0" t="0" r="0" b="0"/>
-            <wp:wrapTopAndBottom/>
-            <wp:docPr id="13" name="Imagem 13" descr="Resultado de imagem para bootstrap"/>
-            <wp:cNvGraphicFramePr>
-              <a:graphicFrameLocks xmlns:a="http://schemas.openxmlformats.org/drawingml/2006/main" noChangeAspect="1"/>
-            </wp:cNvGraphicFramePr>
-            <a:graphic xmlns:a="http://schemas.openxmlformats.org/drawingml/2006/main">
-              <a:graphicData uri="http://schemas.openxmlformats.org/drawingml/2006/picture">
-                <pic:pic xmlns:pic="http://schemas.openxmlformats.org/drawingml/2006/picture">
-                  <pic:nvPicPr>
-                    <pic:cNvPr id="0" name="Picture 6" descr="Resultado de imagem para bootstrap"/>
-                    <pic:cNvPicPr>
-                      <a:picLocks noChangeAspect="1" noChangeArrowheads="1"/>
-                    </pic:cNvPicPr>
-                  </pic:nvPicPr>
-                  <pic:blipFill>
-                    <a:blip r:embed="rId20" cstate="print">
-                      <a:extLst>
-                        <a:ext uri="{28A0092B-C50C-407E-A947-70E740481C1C}">
-                          <a14:useLocalDpi xmlns:a14="http://schemas.microsoft.com/office/drawing/2010/main" val="0"/>
-                        </a:ext>
-                      </a:extLst>
-                    </a:blip>
-                    <a:srcRect/>
-                    <a:stretch>
-                      <a:fillRect/>
-                    </a:stretch>
-                  </pic:blipFill>
-                  <pic:spPr bwMode="auto">
-                    <a:xfrm>
-                      <a:off x="0" y="0"/>
-                      <a:ext cx="742950" cy="742950"/>
-                    </a:xfrm>
-                    <a:prstGeom prst="rect">
-                      <a:avLst/>
-                    </a:prstGeom>
-                    <a:noFill/>
-                    <a:ln>
-                      <a:noFill/>
-                    </a:ln>
-                  </pic:spPr>
-                </pic:pic>
-              </a:graphicData>
-            </a:graphic>
-            <wp14:sizeRelH relativeFrom="page">
-              <wp14:pctWidth>0</wp14:pctWidth>
-            </wp14:sizeRelH>
-            <wp14:sizeRelV relativeFrom="page">
-              <wp14:pctHeight>0</wp14:pctHeight>
-            </wp14:sizeRelV>
-          </wp:anchor>
-        </w:drawing>
-      </w:r>
-      <w:r>
-        <w:rPr>
-          <w:noProof/>
-        </w:rPr>
-        <w:drawing>
-          <wp:anchor distT="0" distB="0" distL="114300" distR="114300" simplePos="0" relativeHeight="251671552" behindDoc="0" locked="0" layoutInCell="1" allowOverlap="1" wp14:anchorId="5247BD77" wp14:editId="253C6842">
-            <wp:simplePos x="0" y="0"/>
-            <wp:positionH relativeFrom="column">
-              <wp:posOffset>3775075</wp:posOffset>
-            </wp:positionH>
-            <wp:positionV relativeFrom="paragraph">
-              <wp:posOffset>321945</wp:posOffset>
-            </wp:positionV>
-            <wp:extent cx="847725" cy="847725"/>
-            <wp:effectExtent l="0" t="0" r="0" b="0"/>
-            <wp:wrapTopAndBottom/>
-            <wp:docPr id="11" name="Imagem 11" descr="Imagem relacionada"/>
-            <wp:cNvGraphicFramePr>
-              <a:graphicFrameLocks xmlns:a="http://schemas.openxmlformats.org/drawingml/2006/main" noChangeAspect="1"/>
-            </wp:cNvGraphicFramePr>
-            <a:graphic xmlns:a="http://schemas.openxmlformats.org/drawingml/2006/main">
-              <a:graphicData uri="http://schemas.openxmlformats.org/drawingml/2006/picture">
-                <pic:pic xmlns:pic="http://schemas.openxmlformats.org/drawingml/2006/picture">
-                  <pic:nvPicPr>
-                    <pic:cNvPr id="0" name="Picture 2" descr="Imagem relacionada"/>
-                    <pic:cNvPicPr>
-                      <a:picLocks noChangeAspect="1" noChangeArrowheads="1"/>
-                    </pic:cNvPicPr>
-                  </pic:nvPicPr>
-                  <pic:blipFill>
-                    <a:blip r:embed="rId21" cstate="print">
-                      <a:extLst>
-                        <a:ext uri="{28A0092B-C50C-407E-A947-70E740481C1C}">
-                          <a14:useLocalDpi xmlns:a14="http://schemas.microsoft.com/office/drawing/2010/main" val="0"/>
-                        </a:ext>
-                      </a:extLst>
-                    </a:blip>
-                    <a:srcRect/>
-                    <a:stretch>
-                      <a:fillRect/>
-                    </a:stretch>
-                  </pic:blipFill>
-                  <pic:spPr bwMode="auto">
-                    <a:xfrm>
-                      <a:off x="0" y="0"/>
-                      <a:ext cx="847725" cy="847725"/>
-                    </a:xfrm>
-                    <a:prstGeom prst="rect">
-                      <a:avLst/>
-                    </a:prstGeom>
-                    <a:noFill/>
-                    <a:ln>
-                      <a:noFill/>
-                    </a:ln>
-                  </pic:spPr>
-                </pic:pic>
-              </a:graphicData>
-            </a:graphic>
-            <wp14:sizeRelH relativeFrom="page">
-              <wp14:pctWidth>0</wp14:pctWidth>
-            </wp14:sizeRelH>
-            <wp14:sizeRelV relativeFrom="page">
-              <wp14:pctHeight>0</wp14:pctHeight>
-            </wp14:sizeRelV>
-          </wp:anchor>
-        </w:drawing>
-      </w:r>
-    </w:p>
-    <w:p>
-      <w:r>
-        <w:rPr>
-          <w:noProof/>
-        </w:rPr>
-        <w:drawing>
-          <wp:anchor distT="0" distB="0" distL="114300" distR="114300" simplePos="0" relativeHeight="251677696" behindDoc="0" locked="0" layoutInCell="1" allowOverlap="1" wp14:anchorId="19786047" wp14:editId="3A125564">
-            <wp:simplePos x="0" y="0"/>
-            <wp:positionH relativeFrom="column">
-              <wp:posOffset>424815</wp:posOffset>
-            </wp:positionH>
-            <wp:positionV relativeFrom="paragraph">
-              <wp:posOffset>1087755</wp:posOffset>
-            </wp:positionV>
-            <wp:extent cx="609600" cy="650875"/>
-            <wp:effectExtent l="0" t="0" r="0" b="0"/>
-            <wp:wrapTopAndBottom/>
-            <wp:docPr id="19" name="Imagem 19" descr="Resultado de imagem para jquery"/>
-            <wp:cNvGraphicFramePr>
-              <a:graphicFrameLocks xmlns:a="http://schemas.openxmlformats.org/drawingml/2006/main" noChangeAspect="1"/>
-            </wp:cNvGraphicFramePr>
-            <a:graphic xmlns:a="http://schemas.openxmlformats.org/drawingml/2006/main">
-              <a:graphicData uri="http://schemas.openxmlformats.org/drawingml/2006/picture">
-                <pic:pic xmlns:pic="http://schemas.openxmlformats.org/drawingml/2006/picture">
-                  <pic:nvPicPr>
-                    <pic:cNvPr id="0" name="Picture 21" descr="Resultado de imagem para jquery"/>
-                    <pic:cNvPicPr>
-                      <a:picLocks noChangeAspect="1" noChangeArrowheads="1"/>
-                    </pic:cNvPicPr>
-                  </pic:nvPicPr>
-                  <pic:blipFill>
-                    <a:blip r:embed="rId22" cstate="print">
-                      <a:extLst>
-                        <a:ext uri="{28A0092B-C50C-407E-A947-70E740481C1C}">
-                          <a14:useLocalDpi xmlns:a14="http://schemas.microsoft.com/office/drawing/2010/main" val="0"/>
-                        </a:ext>
-                      </a:extLst>
-                    </a:blip>
-                    <a:srcRect/>
-                    <a:stretch>
-                      <a:fillRect/>
-                    </a:stretch>
-                  </pic:blipFill>
-                  <pic:spPr bwMode="auto">
-                    <a:xfrm>
-                      <a:off x="0" y="0"/>
-                      <a:ext cx="609600" cy="650875"/>
-                    </a:xfrm>
-                    <a:prstGeom prst="rect">
-                      <a:avLst/>
-                    </a:prstGeom>
-                    <a:noFill/>
-                    <a:ln>
-                      <a:noFill/>
-                    </a:ln>
-                  </pic:spPr>
-                </pic:pic>
-              </a:graphicData>
-            </a:graphic>
-            <wp14:sizeRelH relativeFrom="page">
-              <wp14:pctWidth>0</wp14:pctWidth>
-            </wp14:sizeRelH>
-            <wp14:sizeRelV relativeFrom="page">
-              <wp14:pctHeight>0</wp14:pctHeight>
-            </wp14:sizeRelV>
-          </wp:anchor>
-        </w:drawing>
-      </w:r>
-      <w:r>
-        <w:rPr>
-          <w:noProof/>
-        </w:rPr>
-        <w:drawing>
-          <wp:anchor distT="0" distB="0" distL="114300" distR="114300" simplePos="0" relativeHeight="251674624" behindDoc="0" locked="0" layoutInCell="1" allowOverlap="1" wp14:anchorId="6C62AFBF" wp14:editId="20FD2B19">
-            <wp:simplePos x="0" y="0"/>
-            <wp:positionH relativeFrom="column">
-              <wp:posOffset>4853940</wp:posOffset>
-            </wp:positionH>
-            <wp:positionV relativeFrom="paragraph">
-              <wp:posOffset>171450</wp:posOffset>
-            </wp:positionV>
-            <wp:extent cx="735330" cy="735330"/>
-            <wp:effectExtent l="0" t="0" r="0" b="0"/>
-            <wp:wrapTopAndBottom/>
-            <wp:docPr id="14" name="Imagem 14" descr="Resultado de imagem para mysql"/>
-            <wp:cNvGraphicFramePr>
-              <a:graphicFrameLocks xmlns:a="http://schemas.openxmlformats.org/drawingml/2006/main" noChangeAspect="1"/>
-            </wp:cNvGraphicFramePr>
-            <a:graphic xmlns:a="http://schemas.openxmlformats.org/drawingml/2006/main">
-              <a:graphicData uri="http://schemas.openxmlformats.org/drawingml/2006/picture">
-                <pic:pic xmlns:pic="http://schemas.openxmlformats.org/drawingml/2006/picture">
-                  <pic:nvPicPr>
-                    <pic:cNvPr id="0" name="Picture 8" descr="Resultado de imagem para mysql"/>
-                    <pic:cNvPicPr>
-                      <a:picLocks noChangeAspect="1" noChangeArrowheads="1"/>
-                    </pic:cNvPicPr>
-                  </pic:nvPicPr>
-                  <pic:blipFill>
-                    <a:blip r:embed="rId23" cstate="print">
-                      <a:extLst>
-                        <a:ext uri="{28A0092B-C50C-407E-A947-70E740481C1C}">
-                          <a14:useLocalDpi xmlns:a14="http://schemas.microsoft.com/office/drawing/2010/main" val="0"/>
-                        </a:ext>
-                      </a:extLst>
-                    </a:blip>
-                    <a:srcRect/>
-                    <a:stretch>
-                      <a:fillRect/>
-                    </a:stretch>
-                  </pic:blipFill>
-                  <pic:spPr bwMode="auto">
-                    <a:xfrm>
-                      <a:off x="0" y="0"/>
-                      <a:ext cx="735330" cy="735330"/>
-                    </a:xfrm>
-                    <a:prstGeom prst="rect">
-                      <a:avLst/>
-                    </a:prstGeom>
-                    <a:noFill/>
-                    <a:ln>
-                      <a:noFill/>
-                    </a:ln>
-                  </pic:spPr>
-                </pic:pic>
-              </a:graphicData>
-            </a:graphic>
-            <wp14:sizeRelH relativeFrom="page">
-              <wp14:pctWidth>0</wp14:pctWidth>
-            </wp14:sizeRelH>
-            <wp14:sizeRelV relativeFrom="page">
-              <wp14:pctHeight>0</wp14:pctHeight>
-            </wp14:sizeRelV>
-          </wp:anchor>
-        </w:drawing>
-      </w:r>
-    </w:p>
-    <w:p/>
-    <w:p/>
-    <w:p/>
-    <w:p/>
-    <w:p/>
-    <w:p/>
-    <w:p/>
+        <mc:AlternateContent>
+          <mc:Choice Requires="wpg">
+            <w:drawing>
+              <wp:anchor distT="0" distB="0" distL="114300" distR="114300" simplePos="0" relativeHeight="251677696" behindDoc="0" locked="0" layoutInCell="1" allowOverlap="1" wp14:anchorId="7DD62942" wp14:editId="1BF9BFE4">
+                <wp:simplePos x="1530985" y="6390005"/>
+                <wp:positionH relativeFrom="margin">
+                  <wp:align>center</wp:align>
+                </wp:positionH>
+                <wp:positionV relativeFrom="margin">
+                  <wp:posOffset>5053168</wp:posOffset>
+                </wp:positionV>
+                <wp:extent cx="4656455" cy="786765"/>
+                <wp:effectExtent l="0" t="0" r="0" b="0"/>
+                <wp:wrapSquare wrapText="bothSides"/>
+                <wp:docPr id="3" name="Grupo 3"/>
+                <wp:cNvGraphicFramePr/>
+                <a:graphic xmlns:a="http://schemas.openxmlformats.org/drawingml/2006/main">
+                  <a:graphicData uri="http://schemas.microsoft.com/office/word/2010/wordprocessingGroup">
+                    <wpg:wgp>
+                      <wpg:cNvGrpSpPr/>
+                      <wpg:grpSpPr>
+                        <a:xfrm>
+                          <a:off x="0" y="0"/>
+                          <a:ext cx="4656455" cy="786765"/>
+                          <a:chOff x="0" y="0"/>
+                          <a:chExt cx="4657060" cy="786809"/>
+                        </a:xfrm>
+                      </wpg:grpSpPr>
+                      <pic:pic xmlns:pic="http://schemas.openxmlformats.org/drawingml/2006/picture">
+                        <pic:nvPicPr>
+                          <pic:cNvPr id="11" name="Imagem 11" descr="Imagem relacionada"/>
+                          <pic:cNvPicPr>
+                            <a:picLocks noChangeAspect="1"/>
+                          </pic:cNvPicPr>
+                        </pic:nvPicPr>
+                        <pic:blipFill>
+                          <a:blip r:embed="rId17" cstate="print">
+                            <a:extLst>
+                              <a:ext uri="{28A0092B-C50C-407E-A947-70E740481C1C}">
+                                <a14:useLocalDpi xmlns:a14="http://schemas.microsoft.com/office/drawing/2010/main" val="0"/>
+                              </a:ext>
+                            </a:extLst>
+                          </a:blip>
+                          <a:srcRect/>
+                          <a:stretch>
+                            <a:fillRect/>
+                          </a:stretch>
+                        </pic:blipFill>
+                        <pic:spPr bwMode="auto">
+                          <a:xfrm>
+                            <a:off x="1988288" y="0"/>
+                            <a:ext cx="786809" cy="786809"/>
+                          </a:xfrm>
+                          <a:prstGeom prst="rect">
+                            <a:avLst/>
+                          </a:prstGeom>
+                          <a:noFill/>
+                          <a:ln>
+                            <a:noFill/>
+                          </a:ln>
+                        </pic:spPr>
+                      </pic:pic>
+                      <pic:pic xmlns:pic="http://schemas.openxmlformats.org/drawingml/2006/picture">
+                        <pic:nvPicPr>
+                          <pic:cNvPr id="12" name="Imagem 12" descr="Resultado de imagem para html"/>
+                          <pic:cNvPicPr>
+                            <a:picLocks noChangeAspect="1"/>
+                          </pic:cNvPicPr>
+                        </pic:nvPicPr>
+                        <pic:blipFill>
+                          <a:blip r:embed="rId18" cstate="print">
+                            <a:extLst>
+                              <a:ext uri="{28A0092B-C50C-407E-A947-70E740481C1C}">
+                                <a14:useLocalDpi xmlns:a14="http://schemas.microsoft.com/office/drawing/2010/main" val="0"/>
+                              </a:ext>
+                            </a:extLst>
+                          </a:blip>
+                          <a:srcRect/>
+                          <a:stretch>
+                            <a:fillRect/>
+                          </a:stretch>
+                        </pic:blipFill>
+                        <pic:spPr bwMode="auto">
+                          <a:xfrm>
+                            <a:off x="0" y="106325"/>
+                            <a:ext cx="606056" cy="606056"/>
+                          </a:xfrm>
+                          <a:prstGeom prst="rect">
+                            <a:avLst/>
+                          </a:prstGeom>
+                          <a:noFill/>
+                          <a:ln>
+                            <a:noFill/>
+                          </a:ln>
+                        </pic:spPr>
+                      </pic:pic>
+                      <pic:pic xmlns:pic="http://schemas.openxmlformats.org/drawingml/2006/picture">
+                        <pic:nvPicPr>
+                          <pic:cNvPr id="13" name="Imagem 13" descr="Resultado de imagem para bootstrap"/>
+                          <pic:cNvPicPr>
+                            <a:picLocks noChangeAspect="1"/>
+                          </pic:cNvPicPr>
+                        </pic:nvPicPr>
+                        <pic:blipFill>
+                          <a:blip r:embed="rId19" cstate="print">
+                            <a:extLst>
+                              <a:ext uri="{28A0092B-C50C-407E-A947-70E740481C1C}">
+                                <a14:useLocalDpi xmlns:a14="http://schemas.microsoft.com/office/drawing/2010/main" val="0"/>
+                              </a:ext>
+                            </a:extLst>
+                          </a:blip>
+                          <a:srcRect/>
+                          <a:stretch>
+                            <a:fillRect/>
+                          </a:stretch>
+                        </pic:blipFill>
+                        <pic:spPr bwMode="auto">
+                          <a:xfrm>
+                            <a:off x="2615609" y="42530"/>
+                            <a:ext cx="744279" cy="744279"/>
+                          </a:xfrm>
+                          <a:prstGeom prst="rect">
+                            <a:avLst/>
+                          </a:prstGeom>
+                          <a:noFill/>
+                          <a:ln>
+                            <a:noFill/>
+                          </a:ln>
+                        </pic:spPr>
+                      </pic:pic>
+                      <pic:pic xmlns:pic="http://schemas.openxmlformats.org/drawingml/2006/picture">
+                        <pic:nvPicPr>
+                          <pic:cNvPr id="14" name="Imagem 14" descr="Resultado de imagem para mysql"/>
+                          <pic:cNvPicPr>
+                            <a:picLocks noChangeAspect="1"/>
+                          </pic:cNvPicPr>
+                        </pic:nvPicPr>
+                        <pic:blipFill>
+                          <a:blip r:embed="rId20" cstate="print">
+                            <a:extLst>
+                              <a:ext uri="{28A0092B-C50C-407E-A947-70E740481C1C}">
+                                <a14:useLocalDpi xmlns:a14="http://schemas.microsoft.com/office/drawing/2010/main" val="0"/>
+                              </a:ext>
+                            </a:extLst>
+                          </a:blip>
+                          <a:srcRect/>
+                          <a:stretch>
+                            <a:fillRect/>
+                          </a:stretch>
+                        </pic:blipFill>
+                        <pic:spPr bwMode="auto">
+                          <a:xfrm>
+                            <a:off x="3923414" y="42530"/>
+                            <a:ext cx="733646" cy="733646"/>
+                          </a:xfrm>
+                          <a:prstGeom prst="rect">
+                            <a:avLst/>
+                          </a:prstGeom>
+                          <a:noFill/>
+                          <a:ln>
+                            <a:noFill/>
+                          </a:ln>
+                        </pic:spPr>
+                      </pic:pic>
+                      <pic:pic xmlns:pic="http://schemas.openxmlformats.org/drawingml/2006/picture">
+                        <pic:nvPicPr>
+                          <pic:cNvPr id="16" name="Imagem 16" descr="Imagem relacionada"/>
+                          <pic:cNvPicPr>
+                            <a:picLocks noChangeAspect="1"/>
+                          </pic:cNvPicPr>
+                        </pic:nvPicPr>
+                        <pic:blipFill>
+                          <a:blip r:embed="rId21" cstate="print">
+                            <a:extLst>
+                              <a:ext uri="{28A0092B-C50C-407E-A947-70E740481C1C}">
+                                <a14:useLocalDpi xmlns:a14="http://schemas.microsoft.com/office/drawing/2010/main" val="0"/>
+                              </a:ext>
+                            </a:extLst>
+                          </a:blip>
+                          <a:srcRect/>
+                          <a:stretch>
+                            <a:fillRect/>
+                          </a:stretch>
+                        </pic:blipFill>
+                        <pic:spPr bwMode="auto">
+                          <a:xfrm>
+                            <a:off x="723014" y="106325"/>
+                            <a:ext cx="606056" cy="606056"/>
+                          </a:xfrm>
+                          <a:prstGeom prst="rect">
+                            <a:avLst/>
+                          </a:prstGeom>
+                          <a:noFill/>
+                          <a:ln>
+                            <a:noFill/>
+                          </a:ln>
+                        </pic:spPr>
+                      </pic:pic>
+                      <pic:pic xmlns:pic="http://schemas.openxmlformats.org/drawingml/2006/picture">
+                        <pic:nvPicPr>
+                          <pic:cNvPr id="18" name="Imagem 18" descr="Resultado de imagem para css"/>
+                          <pic:cNvPicPr>
+                            <a:picLocks noChangeAspect="1"/>
+                          </pic:cNvPicPr>
+                        </pic:nvPicPr>
+                        <pic:blipFill>
+                          <a:blip r:embed="rId22" cstate="print">
+                            <a:extLst>
+                              <a:ext uri="{28A0092B-C50C-407E-A947-70E740481C1C}">
+                                <a14:useLocalDpi xmlns:a14="http://schemas.microsoft.com/office/drawing/2010/main" val="0"/>
+                              </a:ext>
+                            </a:extLst>
+                          </a:blip>
+                          <a:srcRect/>
+                          <a:stretch>
+                            <a:fillRect/>
+                          </a:stretch>
+                        </pic:blipFill>
+                        <pic:spPr bwMode="auto">
+                          <a:xfrm>
+                            <a:off x="3317358" y="127590"/>
+                            <a:ext cx="563525" cy="563526"/>
+                          </a:xfrm>
+                          <a:prstGeom prst="rect">
+                            <a:avLst/>
+                          </a:prstGeom>
+                          <a:noFill/>
+                          <a:ln>
+                            <a:noFill/>
+                          </a:ln>
+                        </pic:spPr>
+                      </pic:pic>
+                      <pic:pic xmlns:pic="http://schemas.openxmlformats.org/drawingml/2006/picture">
+                        <pic:nvPicPr>
+                          <pic:cNvPr id="19" name="Imagem 19" descr="Resultado de imagem para jquery"/>
+                          <pic:cNvPicPr>
+                            <a:picLocks noChangeAspect="1"/>
+                          </pic:cNvPicPr>
+                        </pic:nvPicPr>
+                        <pic:blipFill>
+                          <a:blip r:embed="rId23" cstate="print">
+                            <a:extLst>
+                              <a:ext uri="{28A0092B-C50C-407E-A947-70E740481C1C}">
+                                <a14:useLocalDpi xmlns:a14="http://schemas.microsoft.com/office/drawing/2010/main" val="0"/>
+                              </a:ext>
+                            </a:extLst>
+                          </a:blip>
+                          <a:srcRect/>
+                          <a:stretch>
+                            <a:fillRect/>
+                          </a:stretch>
+                        </pic:blipFill>
+                        <pic:spPr bwMode="auto">
+                          <a:xfrm>
+                            <a:off x="1392865" y="63795"/>
+                            <a:ext cx="606056" cy="648586"/>
+                          </a:xfrm>
+                          <a:prstGeom prst="rect">
+                            <a:avLst/>
+                          </a:prstGeom>
+                          <a:noFill/>
+                          <a:ln>
+                            <a:noFill/>
+                          </a:ln>
+                        </pic:spPr>
+                      </pic:pic>
+                    </wpg:wgp>
+                  </a:graphicData>
+                </a:graphic>
+              </wp:anchor>
+            </w:drawing>
+          </mc:Choice>
+          <mc:Fallback>
+            <w:pict>
+              <v:group id="Grupo 3" o:spid="_x0000_s1026" style="position:absolute;margin-left:0;margin-top:397.9pt;width:366.65pt;height:61.95pt;z-index:251677696;mso-position-horizontal:center;mso-position-horizontal-relative:margin;mso-position-vertical-relative:margin" coordsize="46570,7868" o:gfxdata="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">
+                <v:shapetype id="_x0000_t75" coordsize="21600,21600" o:spt="75" o:preferrelative="t" path="m@4@5l@4@11@9@11@9@5xe" filled="f" stroked="f">
+                  <v:stroke joinstyle="miter"/>
+                  <v:formulas>
+                    <v:f eqn="if lineDrawn pixelLineWidth 0"/>
+                    <v:f eqn="sum @0 1 0"/>
+                    <v:f eqn="sum 0 0 @1"/>
+                    <v:f eqn="prod @2 1 2"/>
+                    <v:f eqn="prod @3 21600 pixelWidth"/>
+                    <v:f eqn="prod @3 21600 pixelHeight"/>
+                    <v:f eqn="sum @0 0 1"/>
+                    <v:f eqn="prod @6 1 2"/>
+                    <v:f eqn="prod @7 21600 pixelWidth"/>
+                    <v:f eqn="sum @8 21600 0"/>
+                    <v:f eqn="prod @7 21600 pixelHeight"/>
+                    <v:f eqn="sum @10 21600 0"/>
+                  </v:formulas>
+                  <v:path o:extrusionok="f" gradientshapeok="t" o:connecttype="rect"/>
+                  <o:lock v:ext="edit" aspectratio="t"/>
+                </v:shapetype>
+                <v:shape id="Imagem 11" o:spid="_x0000_s1027" type="#_x0000_t75" alt="Imagem relacionada" style="position:absolute;left:19882;width:7868;height:7868;visibility:visible;mso-wrap-style:square" o:gfxdata="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">
+                  <v:imagedata r:id="rId24" o:title="Imagem relacionada"/>
+                  <v:path arrowok="t"/>
+                </v:shape>
+                <v:shape id="Imagem 12" o:spid="_x0000_s1028" type="#_x0000_t75" alt="Resultado de imagem para html" style="position:absolute;top:1063;width:6060;height:6060;visibility:visible;mso-wrap-style:square" o:gfxdata="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">
+                  <v:imagedata r:id="rId25" o:title="Resultado de imagem para html"/>
+                  <v:path arrowok="t"/>
+                </v:shape>
+                <v:shape id="Imagem 13" o:spid="_x0000_s1029" type="#_x0000_t75" alt="Resultado de imagem para bootstrap" style="position:absolute;left:26156;top:425;width:7442;height:7443;visibility:visible;mso-wrap-style:square" o:gfxdata="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">
+                  <v:imagedata r:id="rId26" o:title="Resultado de imagem para bootstrap"/>
+                  <v:path arrowok="t"/>
+                </v:shape>
+                <v:shape id="Imagem 14" o:spid="_x0000_s1030" type="#_x0000_t75" alt="Resultado de imagem para mysql" style="position:absolute;left:39234;top:425;width:7336;height:7336;visibility:visible;mso-wrap-style:square" o:gfxdata="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">
+                  <v:imagedata r:id="rId27" o:title="Resultado de imagem para mysql"/>
+                  <v:path arrowok="t"/>
+                </v:shape>
+                <v:shape id="Imagem 16" o:spid="_x0000_s1031" type="#_x0000_t75" alt="Imagem relacionada" style="position:absolute;left:7230;top:1063;width:6060;height:6060;visibility:visible;mso-wrap-style:square" o:gfxdata="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">
+                  <v:imagedata r:id="rId28" o:title="Imagem relacionada"/>
+                  <v:path arrowok="t"/>
+                </v:shape>
+                <v:shape id="Imagem 18" o:spid="_x0000_s1032" type="#_x0000_t75" alt="Resultado de imagem para css" style="position:absolute;left:33173;top:1275;width:5635;height:5636;visibility:visible;mso-wrap-style:square" o:gfxdata="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">
+                  <v:imagedata r:id="rId29" o:title="Resultado de imagem para css"/>
+                  <v:path arrowok="t"/>
+                </v:shape>
+                <v:shape id="Imagem 19" o:spid="_x0000_s1033" type="#_x0000_t75" alt="Resultado de imagem para jquery" style="position:absolute;left:13928;top:637;width:6061;height:6486;visibility:visible;mso-wrap-style:square" o:gfxdata="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">
+                  <v:imagedata r:id="rId30" o:title="Resultado de imagem para jquery"/>
+                  <v:path arrowok="t"/>
+                </v:shape>
+                <w10:wrap type="square" anchorx="margin" anchory="margin"/>
+              </v:group>
+            </w:pict>
+          </mc:Fallback>
+        </mc:AlternateContent>
+      </w:r>
+    </w:p>
+    <w:p/>
+    <w:p/>
+    <w:p/>
+    <w:p/>
+    <w:p/>
+    <w:p/>
+    <w:p/>
+    <w:p/>
+    <w:p/>
+    <w:p/>
+    <w:p/>
+    <w:p/>
+    <w:p/>
+    <w:p>
+      <w:bookmarkStart w:id="9" w:name="_GoBack"/>
+      <w:bookmarkEnd w:id="9"/>
+    </w:p>
     <w:p/>
     <w:p/>
     <w:p/>
@@ -5353,7 +5310,7 @@
                     <pic:cNvPicPr/>
                   </pic:nvPicPr>
                   <pic:blipFill>
-                    <a:blip r:embed="rId24" cstate="print">
+                    <a:blip r:embed="rId31" cstate="print">
                       <a:extLst>
                         <a:ext uri="{28A0092B-C50C-407E-A947-70E740481C1C}">
                           <a14:useLocalDpi xmlns:a14="http://schemas.microsoft.com/office/drawing/2010/main" val="0"/>
@@ -5613,7 +5570,7 @@
         <w:t xml:space="preserve">:  </w:t>
       </w:r>
       <w:proofErr w:type="gramEnd"/>
-      <w:hyperlink r:id="rId25" w:history="1">
+      <w:hyperlink r:id="rId32" w:history="1">
         <w:r>
           <w:rPr>
             <w:rStyle w:val="Hiperligao"/>
@@ -5642,7 +5599,7 @@
         </w:rPr>
         <w:t xml:space="preserve">: </w:t>
       </w:r>
-      <w:hyperlink r:id="rId26" w:history="1">
+      <w:hyperlink r:id="rId33" w:history="1">
         <w:r>
           <w:rPr>
             <w:rStyle w:val="Hiperligao"/>
@@ -5672,8 +5629,8 @@
       </w:r>
     </w:p>
     <w:sectPr>
-      <w:headerReference w:type="default" r:id="rId27"/>
-      <w:footerReference w:type="default" r:id="rId28"/>
+      <w:headerReference w:type="default" r:id="rId34"/>
+      <w:footerReference w:type="default" r:id="rId35"/>
       <w:pgSz w:w="11906" w:h="16838"/>
       <w:pgMar w:top="1701" w:right="1418" w:bottom="1418" w:left="1701" w:header="709" w:footer="850" w:gutter="0"/>
       <w:cols w:space="708"/>
@@ -5982,7 +5939,7 @@
                 <w:rFonts w:eastAsiaTheme="minorEastAsia"/>
                 <w:noProof/>
               </w:rPr>
-              <w:t>9</w:t>
+              <w:t>12</w:t>
             </w:r>
             <w:r>
               <w:rPr>
@@ -7697,6 +7654,119 @@
     </w:lvl>
   </w:abstractNum>
   <w:abstractNum w:abstractNumId="15">
+    <w:nsid w:val="46503C78"/>
+    <w:multiLevelType w:val="hybridMultilevel"/>
+    <w:tmpl w:val="0CE61EEA"/>
+    <w:lvl w:ilvl="0" w:tplc="08160001">
+      <w:start w:val="1"/>
+      <w:numFmt w:val="bullet"/>
+      <w:lvlText w:val=""/>
+      <w:lvlJc w:val="left"/>
+      <w:pPr>
+        <w:ind w:left="720" w:hanging="360"/>
+      </w:pPr>
+      <w:rPr>
+        <w:rFonts w:ascii="Symbol" w:hAnsi="Symbol" w:hint="default"/>
+      </w:rPr>
+    </w:lvl>
+    <w:lvl w:ilvl="1" w:tplc="08160003" w:tentative="1">
+      <w:start w:val="1"/>
+      <w:numFmt w:val="bullet"/>
+      <w:lvlText w:val="o"/>
+      <w:lvlJc w:val="left"/>
+      <w:pPr>
+        <w:ind w:left="1440" w:hanging="360"/>
+      </w:pPr>
+      <w:rPr>
+        <w:rFonts w:ascii="Courier New" w:hAnsi="Courier New" w:cs="Courier New" w:hint="default"/>
+      </w:rPr>
+    </w:lvl>
+    <w:lvl w:ilvl="2" w:tplc="08160005" w:tentative="1">
+      <w:start w:val="1"/>
+      <w:numFmt w:val="bullet"/>
+      <w:lvlText w:val=""/>
+      <w:lvlJc w:val="left"/>
+      <w:pPr>
+        <w:ind w:left="2160" w:hanging="360"/>
+      </w:pPr>
+      <w:rPr>
+        <w:rFonts w:ascii="Wingdings" w:hAnsi="Wingdings" w:hint="default"/>
+      </w:rPr>
+    </w:lvl>
+    <w:lvl w:ilvl="3" w:tplc="08160001" w:tentative="1">
+      <w:start w:val="1"/>
+      <w:numFmt w:val="bullet"/>
+      <w:lvlText w:val=""/>
+      <w:lvlJc w:val="left"/>
+      <w:pPr>
+        <w:ind w:left="2880" w:hanging="360"/>
+      </w:pPr>
+      <w:rPr>
+        <w:rFonts w:ascii="Symbol" w:hAnsi="Symbol" w:hint="default"/>
+      </w:rPr>
+    </w:lvl>
+    <w:lvl w:ilvl="4" w:tplc="08160003" w:tentative="1">
+      <w:start w:val="1"/>
+      <w:numFmt w:val="bullet"/>
+      <w:lvlText w:val="o"/>
+      <w:lvlJc w:val="left"/>
+      <w:pPr>
+        <w:ind w:left="3600" w:hanging="360"/>
+      </w:pPr>
+      <w:rPr>
+        <w:rFonts w:ascii="Courier New" w:hAnsi="Courier New" w:cs="Courier New" w:hint="default"/>
+      </w:rPr>
+    </w:lvl>
+    <w:lvl w:ilvl="5" w:tplc="08160005" w:tentative="1">
+      <w:start w:val="1"/>
+      <w:numFmt w:val="bullet"/>
+      <w:lvlText w:val=""/>
+      <w:lvlJc w:val="left"/>
+      <w:pPr>
+        <w:ind w:left="4320" w:hanging="360"/>
+      </w:pPr>
+      <w:rPr>
+        <w:rFonts w:ascii="Wingdings" w:hAnsi="Wingdings" w:hint="default"/>
+      </w:rPr>
+    </w:lvl>
+    <w:lvl w:ilvl="6" w:tplc="08160001" w:tentative="1">
+      <w:start w:val="1"/>
+      <w:numFmt w:val="bullet"/>
+      <w:lvlText w:val=""/>
+      <w:lvlJc w:val="left"/>
+      <w:pPr>
+        <w:ind w:left="5040" w:hanging="360"/>
+      </w:pPr>
+      <w:rPr>
+        <w:rFonts w:ascii="Symbol" w:hAnsi="Symbol" w:hint="default"/>
+      </w:rPr>
+    </w:lvl>
+    <w:lvl w:ilvl="7" w:tplc="08160003" w:tentative="1">
+      <w:start w:val="1"/>
+      <w:numFmt w:val="bullet"/>
+      <w:lvlText w:val="o"/>
+      <w:lvlJc w:val="left"/>
+      <w:pPr>
+        <w:ind w:left="5760" w:hanging="360"/>
+      </w:pPr>
+      <w:rPr>
+        <w:rFonts w:ascii="Courier New" w:hAnsi="Courier New" w:cs="Courier New" w:hint="default"/>
+      </w:rPr>
+    </w:lvl>
+    <w:lvl w:ilvl="8" w:tplc="08160005" w:tentative="1">
+      <w:start w:val="1"/>
+      <w:numFmt w:val="bullet"/>
+      <w:lvlText w:val=""/>
+      <w:lvlJc w:val="left"/>
+      <w:pPr>
+        <w:ind w:left="6480" w:hanging="360"/>
+      </w:pPr>
+      <w:rPr>
+        <w:rFonts w:ascii="Wingdings" w:hAnsi="Wingdings" w:hint="default"/>
+      </w:rPr>
+    </w:lvl>
+  </w:abstractNum>
+  <w:abstractNum w:abstractNumId="16">
     <w:nsid w:val="4BAF3950"/>
     <w:multiLevelType w:val="multilevel"/>
     <w:tmpl w:val="D71603F6"/>
@@ -7809,7 +7879,7 @@
       </w:rPr>
     </w:lvl>
   </w:abstractNum>
-  <w:abstractNum w:abstractNumId="16">
+  <w:abstractNum w:abstractNumId="17">
     <w:nsid w:val="586B56CF"/>
     <w:multiLevelType w:val="hybridMultilevel"/>
     <w:tmpl w:val="4E684AAC"/>
@@ -7898,7 +7968,7 @@
       </w:pPr>
     </w:lvl>
   </w:abstractNum>
-  <w:abstractNum w:abstractNumId="17">
+  <w:abstractNum w:abstractNumId="18">
     <w:nsid w:val="618B4F90"/>
     <w:multiLevelType w:val="hybridMultilevel"/>
     <w:tmpl w:val="63B48C76"/>
@@ -7987,7 +8057,7 @@
       </w:pPr>
     </w:lvl>
   </w:abstractNum>
-  <w:abstractNum w:abstractNumId="18">
+  <w:abstractNum w:abstractNumId="19">
     <w:nsid w:val="6408647E"/>
     <w:multiLevelType w:val="hybridMultilevel"/>
     <w:tmpl w:val="E4DA131C"/>
@@ -8100,7 +8170,7 @@
       </w:rPr>
     </w:lvl>
   </w:abstractNum>
-  <w:abstractNum w:abstractNumId="19">
+  <w:abstractNum w:abstractNumId="20">
     <w:nsid w:val="70761EA4"/>
     <w:multiLevelType w:val="multilevel"/>
     <w:tmpl w:val="5FCC75BA"/>
@@ -8213,7 +8283,7 @@
       </w:rPr>
     </w:lvl>
   </w:abstractNum>
-  <w:abstractNum w:abstractNumId="20">
+  <w:abstractNum w:abstractNumId="21">
     <w:nsid w:val="7A14209A"/>
     <w:multiLevelType w:val="hybridMultilevel"/>
     <w:tmpl w:val="E45C5690"/>
@@ -8223,7 +8293,7 @@
       <w:lvlText w:val=""/>
       <w:lvlJc w:val="left"/>
       <w:pPr>
-        <w:ind w:left="1428" w:hanging="360"/>
+        <w:ind w:left="720" w:hanging="360"/>
       </w:pPr>
       <w:rPr>
         <w:rFonts w:ascii="Symbol" w:hAnsi="Symbol" w:hint="default"/>
@@ -8235,7 +8305,7 @@
       <w:lvlText w:val="o"/>
       <w:lvlJc w:val="left"/>
       <w:pPr>
-        <w:ind w:left="2148" w:hanging="360"/>
+        <w:ind w:left="1440" w:hanging="360"/>
       </w:pPr>
       <w:rPr>
         <w:rFonts w:ascii="Courier New" w:hAnsi="Courier New" w:cs="Courier New" w:hint="default"/>
@@ -8247,7 +8317,7 @@
       <w:lvlText w:val=""/>
       <w:lvlJc w:val="left"/>
       <w:pPr>
-        <w:ind w:left="2868" w:hanging="360"/>
+        <w:ind w:left="2160" w:hanging="360"/>
       </w:pPr>
       <w:rPr>
         <w:rFonts w:ascii="Wingdings" w:hAnsi="Wingdings" w:hint="default"/>
@@ -8259,7 +8329,7 @@
       <w:lvlText w:val=""/>
       <w:lvlJc w:val="left"/>
       <w:pPr>
-        <w:ind w:left="3588" w:hanging="360"/>
+        <w:ind w:left="2880" w:hanging="360"/>
       </w:pPr>
       <w:rPr>
         <w:rFonts w:ascii="Symbol" w:hAnsi="Symbol" w:hint="default"/>
@@ -8271,7 +8341,7 @@
       <w:lvlText w:val="o"/>
       <w:lvlJc w:val="left"/>
       <w:pPr>
-        <w:ind w:left="4308" w:hanging="360"/>
+        <w:ind w:left="3600" w:hanging="360"/>
       </w:pPr>
       <w:rPr>
         <w:rFonts w:ascii="Courier New" w:hAnsi="Courier New" w:cs="Courier New" w:hint="default"/>
@@ -8283,7 +8353,7 @@
       <w:lvlText w:val=""/>
       <w:lvlJc w:val="left"/>
       <w:pPr>
-        <w:ind w:left="5028" w:hanging="360"/>
+        <w:ind w:left="4320" w:hanging="360"/>
       </w:pPr>
       <w:rPr>
         <w:rFonts w:ascii="Wingdings" w:hAnsi="Wingdings" w:hint="default"/>
@@ -8295,7 +8365,7 @@
       <w:lvlText w:val=""/>
       <w:lvlJc w:val="left"/>
       <w:pPr>
-        <w:ind w:left="5748" w:hanging="360"/>
+        <w:ind w:left="5040" w:hanging="360"/>
       </w:pPr>
       <w:rPr>
         <w:rFonts w:ascii="Symbol" w:hAnsi="Symbol" w:hint="default"/>
@@ -8307,7 +8377,7 @@
       <w:lvlText w:val="o"/>
       <w:lvlJc w:val="left"/>
       <w:pPr>
-        <w:ind w:left="6468" w:hanging="360"/>
+        <w:ind w:left="5760" w:hanging="360"/>
       </w:pPr>
       <w:rPr>
         <w:rFonts w:ascii="Courier New" w:hAnsi="Courier New" w:cs="Courier New" w:hint="default"/>
@@ -8319,7 +8389,7 @@
       <w:lvlText w:val=""/>
       <w:lvlJc w:val="left"/>
       <w:pPr>
-        <w:ind w:left="7188" w:hanging="360"/>
+        <w:ind w:left="6480" w:hanging="360"/>
       </w:pPr>
       <w:rPr>
         <w:rFonts w:ascii="Wingdings" w:hAnsi="Wingdings" w:hint="default"/>
@@ -8339,28 +8409,28 @@
     <w:abstractNumId w:val="0"/>
   </w:num>
   <w:num w:numId="5">
-    <w:abstractNumId w:val="19"/>
+    <w:abstractNumId w:val="20"/>
   </w:num>
   <w:num w:numId="6">
-    <w:abstractNumId w:val="15"/>
+    <w:abstractNumId w:val="16"/>
   </w:num>
   <w:num w:numId="7">
     <w:abstractNumId w:val="11"/>
   </w:num>
   <w:num w:numId="8">
-    <w:abstractNumId w:val="18"/>
+    <w:abstractNumId w:val="19"/>
   </w:num>
   <w:num w:numId="9">
     <w:abstractNumId w:val="8"/>
   </w:num>
   <w:num w:numId="10">
-    <w:abstractNumId w:val="20"/>
+    <w:abstractNumId w:val="21"/>
   </w:num>
   <w:num w:numId="11">
-    <w:abstractNumId w:val="16"/>
+    <w:abstractNumId w:val="17"/>
   </w:num>
   <w:num w:numId="12">
-    <w:abstractNumId w:val="17"/>
+    <w:abstractNumId w:val="18"/>
   </w:num>
   <w:num w:numId="13">
     <w:abstractNumId w:val="7"/>
@@ -8388,6 +8458,9 @@
   </w:num>
   <w:num w:numId="21">
     <w:abstractNumId w:val="9"/>
+  </w:num>
+  <w:num w:numId="22">
+    <w:abstractNumId w:val="15"/>
   </w:num>
 </w:numbering>
 </file>
@@ -9786,7 +9859,7 @@
 </file>
 
 <file path=customXml/itemProps1.xml><?xml version="1.0" encoding="utf-8"?>
-<ds:datastoreItem xmlns:ds="http://schemas.openxmlformats.org/officeDocument/2006/customXml" ds:itemID="{A3B90F4C-E739-4998-8ACF-E219BC8FB735}">
+<ds:datastoreItem xmlns:ds="http://schemas.openxmlformats.org/officeDocument/2006/customXml" ds:itemID="{EFF38888-01CF-41B2-94A4-6EA911436C9B}">
   <ds:schemaRefs>
     <ds:schemaRef ds:uri="http://schemas.openxmlformats.org/officeDocument/2006/bibliography"/>
   </ds:schemaRefs>

</xml_diff>